<commit_message>
poprawka wynikow i wnioskow
</commit_message>
<xml_diff>
--- a/cw8/doc/Sprawozdanie.docx
+++ b/cw8/doc/Sprawozdanie.docx
@@ -37,7 +37,19 @@
         <w:t>Badania odbywały się poprzez zmianę tylko jednego parametru na raz w celu sprawdzenia, czy występują jakieś zależności. Wnioski i obserwacje były tworzone na podstawie wykresów oraz ręcznego przeglądu plików wyjściowych. Niektóre badania zostały opisane w dużym skrócie, jeśli nie wniosły nic wartościowego i/lub pokrywały się z innym przypadkiem.</w:t>
       </w:r>
       <w:r>
-        <w:t xml:space="preserve"> Badane zakresy wykorzystane do porównań były takie same dla wszystkich funkcji, jednak w niektórych szczegółowych badaniach były zmienianie w celu przeszukania dokładniejszych zakresów.</w:t>
+        <w:t xml:space="preserve"> Badane zakresy wykorzystane do porównań były takie same dla wszystkich funkcji, jednak w niektórych szczegółowych badaniach były zmienianie w celu przeszukania dokładniejszych zakresów</w:t>
+      </w:r>
+      <w:r>
+        <w:t xml:space="preserve"> i </w:t>
+      </w:r>
+      <w:r>
+        <w:t xml:space="preserve">analizy </w:t>
+      </w:r>
+      <w:r>
+        <w:t>cech algorytmu</w:t>
+      </w:r>
+      <w:r>
+        <w:t>.</w:t>
       </w:r>
     </w:p>
     <w:p>
@@ -45,13 +57,8 @@
         <w:pStyle w:val="Nagwek2"/>
       </w:pPr>
       <w:r>
-        <w:t xml:space="preserve">Funkcja </w:t>
-      </w:r>
-      <w:proofErr w:type="spellStart"/>
-      <w:r>
-        <w:t>Ackley’a</w:t>
-      </w:r>
-      <w:proofErr w:type="spellEnd"/>
+        <w:t>Funkcja Ackley’a</w:t>
+      </w:r>
     </w:p>
     <w:p>
       <w:pPr>
@@ -73,10 +80,10 @@
           <w:noProof/>
         </w:rPr>
         <w:drawing>
-          <wp:inline distT="0" distB="0" distL="0" distR="0" wp14:anchorId="46016404" wp14:editId="1F0EEA59">
-            <wp:extent cx="4015740" cy="3011805"/>
-            <wp:effectExtent l="0" t="0" r="3810" b="0"/>
-            <wp:docPr id="2091385337" name="Obraz 22"/>
+          <wp:inline distT="0" distB="0" distL="0" distR="0" wp14:anchorId="172E8BB3" wp14:editId="381DFB22">
+            <wp:extent cx="4003040" cy="3002280"/>
+            <wp:effectExtent l="0" t="0" r="0" b="7620"/>
+            <wp:docPr id="1400118945" name="Obraz 15"/>
             <wp:cNvGraphicFramePr>
               <a:graphicFrameLocks xmlns:a="http://schemas.openxmlformats.org/drawingml/2006/main" noChangeAspect="1"/>
             </wp:cNvGraphicFramePr>
@@ -84,7 +91,7 @@
               <a:graphicData uri="http://schemas.openxmlformats.org/drawingml/2006/picture">
                 <pic:pic xmlns:pic="http://schemas.openxmlformats.org/drawingml/2006/picture">
                   <pic:nvPicPr>
-                    <pic:cNvPr id="0" name="Picture 22"/>
+                    <pic:cNvPr id="0" name="Picture 72"/>
                     <pic:cNvPicPr>
                       <a:picLocks noChangeAspect="1" noChangeArrowheads="1"/>
                     </pic:cNvPicPr>
@@ -105,7 +112,7 @@
                   <pic:spPr bwMode="auto">
                     <a:xfrm>
                       <a:off x="0" y="0"/>
-                      <a:ext cx="4015740" cy="3011805"/>
+                      <a:ext cx="4003040" cy="3002280"/>
                     </a:xfrm>
                     <a:prstGeom prst="rect">
                       <a:avLst/>
@@ -123,57 +130,18 @@
       </w:r>
       <w:r>
         <w:br/>
-        <w:t xml:space="preserve">Zależność wyniku y od ustawień współczynnika </w:t>
-      </w:r>
-      <w:proofErr w:type="spellStart"/>
-      <w:r>
-        <w:t>Boltzmana</w:t>
-      </w:r>
-      <w:proofErr w:type="spellEnd"/>
-    </w:p>
-    <w:p>
-      <w:r>
-        <w:t xml:space="preserve">Wpływ ustawień </w:t>
-      </w:r>
-      <w:proofErr w:type="spellStart"/>
-      <w:r>
-        <w:t>wsp</w:t>
-      </w:r>
-      <w:proofErr w:type="spellEnd"/>
-      <w:r>
-        <w:t xml:space="preserve">. </w:t>
-      </w:r>
-      <w:proofErr w:type="spellStart"/>
-      <w:r>
-        <w:t>Boltzmana</w:t>
-      </w:r>
-      <w:proofErr w:type="spellEnd"/>
-      <w:r>
-        <w:t xml:space="preserve"> na wyniki był niezauważalny – wyniki pozostawały stałe dla każdego ustalonego ziarna. Wyjątkiem było ustawienie </w:t>
-      </w:r>
-      <w:proofErr w:type="spellStart"/>
-      <w:r>
-        <w:t>kb</w:t>
-      </w:r>
-      <w:proofErr w:type="spellEnd"/>
-      <w:r>
-        <w:t xml:space="preserve"> = 0, gdzie wyniki się zmieniły, jednak nie było w nich wyraźnej zależności. Dla większości </w:t>
-      </w:r>
-      <w:proofErr w:type="spellStart"/>
-      <w:r>
-        <w:t>kb</w:t>
-      </w:r>
-      <w:proofErr w:type="spellEnd"/>
-      <w:r>
-        <w:t xml:space="preserve"> =0 pogorszyło wyniki, ale np. dla </w:t>
-      </w:r>
-      <w:proofErr w:type="spellStart"/>
-      <w:r>
-        <w:t>seed</w:t>
-      </w:r>
-      <w:proofErr w:type="spellEnd"/>
-      <w:r>
-        <w:t xml:space="preserve"> = 1000 wynik był wtedy lepszy.</w:t>
+        <w:t>Zależność wyniku y od ustawień współczynnika Boltzmana</w:t>
+      </w:r>
+    </w:p>
+    <w:p>
+      <w:r>
+        <w:t xml:space="preserve">Wpływ ustawień wsp. Boltzmana na wyniki był niezauważalny – wyniki pozostawały stałe dla każdego ustalonego ziarna. Wyjątkiem było ustawienie kb = 0, gdzie wyniki się zmieniły, jednak nie było w nich wyraźnej zależności. Dla większości kb =0 pogorszyło wyniki, ale np. dla seed = </w:t>
+      </w:r>
+      <w:r>
+        <w:t>10</w:t>
+      </w:r>
+      <w:r>
+        <w:t xml:space="preserve"> wynik był wtedy lepszy.</w:t>
       </w:r>
     </w:p>
     <w:p>
@@ -186,10 +154,10 @@
         </w:rPr>
         <w:lastRenderedPageBreak/>
         <w:drawing>
-          <wp:inline distT="0" distB="0" distL="0" distR="0" wp14:anchorId="198AC1E3" wp14:editId="2B68A4A2">
-            <wp:extent cx="3362960" cy="2522220"/>
-            <wp:effectExtent l="0" t="0" r="8890" b="0"/>
-            <wp:docPr id="657349816" name="Obraz 24"/>
+          <wp:inline distT="0" distB="0" distL="0" distR="0" wp14:anchorId="01ABE5B4" wp14:editId="5F2BA7B3">
+            <wp:extent cx="3931920" cy="2948940"/>
+            <wp:effectExtent l="0" t="0" r="0" b="3810"/>
+            <wp:docPr id="442316214" name="Obraz 16"/>
             <wp:cNvGraphicFramePr>
               <a:graphicFrameLocks xmlns:a="http://schemas.openxmlformats.org/drawingml/2006/main" noChangeAspect="1"/>
             </wp:cNvGraphicFramePr>
@@ -197,7 +165,7 @@
               <a:graphicData uri="http://schemas.openxmlformats.org/drawingml/2006/picture">
                 <pic:pic xmlns:pic="http://schemas.openxmlformats.org/drawingml/2006/picture">
                   <pic:nvPicPr>
-                    <pic:cNvPr id="0" name="Picture 24"/>
+                    <pic:cNvPr id="0" name="Picture 74"/>
                     <pic:cNvPicPr>
                       <a:picLocks noChangeAspect="1" noChangeArrowheads="1"/>
                     </pic:cNvPicPr>
@@ -218,7 +186,7 @@
                   <pic:spPr bwMode="auto">
                     <a:xfrm>
                       <a:off x="0" y="0"/>
-                      <a:ext cx="3362960" cy="2522220"/>
+                      <a:ext cx="3931920" cy="2948940"/>
                     </a:xfrm>
                     <a:prstGeom prst="rect">
                       <a:avLst/>
@@ -241,15 +209,7 @@
     </w:p>
     <w:p>
       <w:r>
-        <w:t xml:space="preserve">Gamma w odróżnieniu od stałej </w:t>
-      </w:r>
-      <w:proofErr w:type="spellStart"/>
-      <w:r>
-        <w:t>Boltzmana</w:t>
-      </w:r>
-      <w:proofErr w:type="spellEnd"/>
-      <w:r>
-        <w:t xml:space="preserve"> nie miała absolutnie żadnego wpływu na wynik niezależnie od testowanych ustawień.</w:t>
+        <w:t>Gamma w odróżnieniu od stałej Boltzmana nie miała absolutnie żadnego wpływu na wynik niezależnie od testowanych ustawień.</w:t>
       </w:r>
     </w:p>
     <w:p>
@@ -261,10 +221,10 @@
           <w:noProof/>
         </w:rPr>
         <w:drawing>
-          <wp:inline distT="0" distB="0" distL="0" distR="0" wp14:anchorId="25E353DB" wp14:editId="52B5C49C">
-            <wp:extent cx="4307840" cy="3230880"/>
-            <wp:effectExtent l="0" t="0" r="0" b="7620"/>
-            <wp:docPr id="1034625871" name="Obraz 26"/>
+          <wp:inline distT="0" distB="0" distL="0" distR="0" wp14:anchorId="195792F8" wp14:editId="4208F3EF">
+            <wp:extent cx="3688080" cy="2766060"/>
+            <wp:effectExtent l="0" t="0" r="7620" b="0"/>
+            <wp:docPr id="662925426" name="Obraz 14"/>
             <wp:cNvGraphicFramePr>
               <a:graphicFrameLocks xmlns:a="http://schemas.openxmlformats.org/drawingml/2006/main" noChangeAspect="1"/>
             </wp:cNvGraphicFramePr>
@@ -272,7 +232,7 @@
               <a:graphicData uri="http://schemas.openxmlformats.org/drawingml/2006/picture">
                 <pic:pic xmlns:pic="http://schemas.openxmlformats.org/drawingml/2006/picture">
                   <pic:nvPicPr>
-                    <pic:cNvPr id="0" name="Picture 26"/>
+                    <pic:cNvPr id="0" name="Picture 70"/>
                     <pic:cNvPicPr>
                       <a:picLocks noChangeAspect="1" noChangeArrowheads="1"/>
                     </pic:cNvPicPr>
@@ -293,7 +253,7 @@
                   <pic:spPr bwMode="auto">
                     <a:xfrm>
                       <a:off x="0" y="0"/>
-                      <a:ext cx="4307840" cy="3230880"/>
+                      <a:ext cx="3688080" cy="2766060"/>
                     </a:xfrm>
                     <a:prstGeom prst="rect">
                       <a:avLst/>
@@ -309,20 +269,6 @@
           </wp:inline>
         </w:drawing>
       </w:r>
-      <w:r>
-        <w:br/>
-      </w:r>
-      <w:r>
-        <w:t>Zależność wyniku y od ustawień temperatury</w:t>
-      </w:r>
-      <w:r>
-        <w:t xml:space="preserve"> – dokładne badanie</w:t>
-      </w:r>
-    </w:p>
-    <w:p>
-      <w:r>
-        <w:t>Domyślne ustawienie temperatury wynosiło 100 000, jednak jakiekolwiek zmiany były możliwe do zaobserwowania dopiero po zejściu poniżej 1000. Nie było żadnej jednoznacznej zależności, jednak dla większości przypadków zwiększenie temperatury poprawiało wyniki do pewnego momentu.</w:t>
-      </w:r>
     </w:p>
     <w:p>
       <w:pPr>
@@ -334,10 +280,10 @@
         </w:rPr>
         <w:lastRenderedPageBreak/>
         <w:drawing>
-          <wp:inline distT="0" distB="0" distL="0" distR="0" wp14:anchorId="4578A720" wp14:editId="2A5F7B23">
-            <wp:extent cx="3667760" cy="2750820"/>
-            <wp:effectExtent l="0" t="0" r="8890" b="0"/>
-            <wp:docPr id="377965693" name="Obraz 27"/>
+          <wp:inline distT="0" distB="0" distL="0" distR="0" wp14:anchorId="7640C4DE" wp14:editId="102C8DBF">
+            <wp:extent cx="3848100" cy="2886075"/>
+            <wp:effectExtent l="0" t="0" r="0" b="9525"/>
+            <wp:docPr id="1666789125" name="Obraz 13"/>
             <wp:cNvGraphicFramePr>
               <a:graphicFrameLocks xmlns:a="http://schemas.openxmlformats.org/drawingml/2006/main" noChangeAspect="1"/>
             </wp:cNvGraphicFramePr>
@@ -345,7 +291,7 @@
               <a:graphicData uri="http://schemas.openxmlformats.org/drawingml/2006/picture">
                 <pic:pic xmlns:pic="http://schemas.openxmlformats.org/drawingml/2006/picture">
                   <pic:nvPicPr>
-                    <pic:cNvPr id="0" name="Picture 27"/>
+                    <pic:cNvPr id="0" name="Picture 68"/>
                     <pic:cNvPicPr>
                       <a:picLocks noChangeAspect="1" noChangeArrowheads="1"/>
                     </pic:cNvPicPr>
@@ -366,7 +312,7 @@
                   <pic:spPr bwMode="auto">
                     <a:xfrm>
                       <a:off x="0" y="0"/>
-                      <a:ext cx="3667760" cy="2750820"/>
+                      <a:ext cx="3848100" cy="2886075"/>
                     </a:xfrm>
                     <a:prstGeom prst="rect">
                       <a:avLst/>
@@ -384,31 +330,16 @@
       </w:r>
       <w:r>
         <w:br/>
-      </w:r>
-      <w:r>
-        <w:t xml:space="preserve">Zależność wyniku y od ustawień temperatury – </w:t>
-      </w:r>
-      <w:r>
-        <w:t>ogólne</w:t>
-      </w:r>
-      <w:r>
-        <w:t xml:space="preserve"> badanie</w:t>
-      </w:r>
-    </w:p>
-    <w:p>
-      <w:r>
-        <w:t>Patrząc na większy zakres wartości, temperatura po pewnym progu przestaje mieć wpływ na wynik.</w:t>
-      </w:r>
-    </w:p>
-    <w:p>
-      <w:pPr>
-        <w:jc w:val="center"/>
-      </w:pPr>
-    </w:p>
-    <w:p>
-      <w:pPr>
-        <w:jc w:val="center"/>
-      </w:pPr>
+        <w:t xml:space="preserve">Zależność wyniku y od ustawień temperatury </w:t>
+      </w:r>
+      <w:r>
+        <w:t>– dwa zakresy</w:t>
+      </w:r>
+    </w:p>
+    <w:p>
+      <w:r>
+        <w:t>Również temperatura nie ma zauważalnego wpływu niezależnie od badanego zakresu.</w:t>
+      </w:r>
     </w:p>
     <w:p>
       <w:pPr>
@@ -419,10 +350,10 @@
           <w:noProof/>
         </w:rPr>
         <w:drawing>
-          <wp:inline distT="0" distB="0" distL="0" distR="0" wp14:anchorId="0398D2BA" wp14:editId="6F77566E">
-            <wp:extent cx="3423920" cy="2567940"/>
-            <wp:effectExtent l="0" t="0" r="5080" b="3810"/>
-            <wp:docPr id="1219407458" name="Obraz 25"/>
+          <wp:inline distT="0" distB="0" distL="0" distR="0" wp14:anchorId="5FA9A0A7" wp14:editId="64E6F005">
+            <wp:extent cx="3312160" cy="2484120"/>
+            <wp:effectExtent l="0" t="0" r="2540" b="0"/>
+            <wp:docPr id="601474589" name="Obraz 9"/>
             <wp:cNvGraphicFramePr>
               <a:graphicFrameLocks xmlns:a="http://schemas.openxmlformats.org/drawingml/2006/main" noChangeAspect="1"/>
             </wp:cNvGraphicFramePr>
@@ -430,7 +361,7 @@
               <a:graphicData uri="http://schemas.openxmlformats.org/drawingml/2006/picture">
                 <pic:pic xmlns:pic="http://schemas.openxmlformats.org/drawingml/2006/picture">
                   <pic:nvPicPr>
-                    <pic:cNvPr id="0" name="Picture 25"/>
+                    <pic:cNvPr id="0" name="Picture 51"/>
                     <pic:cNvPicPr>
                       <a:picLocks noChangeAspect="1" noChangeArrowheads="1"/>
                     </pic:cNvPicPr>
@@ -451,7 +382,7 @@
                   <pic:spPr bwMode="auto">
                     <a:xfrm>
                       <a:off x="0" y="0"/>
-                      <a:ext cx="3423920" cy="2567940"/>
+                      <a:ext cx="3312160" cy="2484120"/>
                     </a:xfrm>
                     <a:prstGeom prst="rect">
                       <a:avLst/>
@@ -469,38 +400,23 @@
       </w:r>
       <w:r>
         <w:br/>
-        <w:t xml:space="preserve">Zależność wyniku od ustawień </w:t>
-      </w:r>
-      <w:proofErr w:type="spellStart"/>
-      <w:r>
-        <w:t>maxiter</w:t>
-      </w:r>
-      <w:proofErr w:type="spellEnd"/>
-    </w:p>
-    <w:p>
-      <w:r>
-        <w:t xml:space="preserve">Najbardziej wyraźną zależność miał parametr </w:t>
-      </w:r>
-      <w:proofErr w:type="spellStart"/>
-      <w:r>
-        <w:t>maxiter</w:t>
-      </w:r>
-      <w:proofErr w:type="spellEnd"/>
-      <w:r>
-        <w:t xml:space="preserve">, ponieważ wynik końcowy poprawiał się wraz ze zwiększaniem iteracji. Dla części </w:t>
-      </w:r>
-      <w:proofErr w:type="spellStart"/>
-      <w:r>
-        <w:t>seed</w:t>
-      </w:r>
-      <w:proofErr w:type="spellEnd"/>
-      <w:r>
-        <w:t xml:space="preserve"> widać jednak, że po pewnym momencie wynik się zatrzymywał i większa liczba iteracji nic nie dała. Można to jednak porównać do zwykłego zgadywania – oczywiście im więcej „strzałów” wykonamy tym większa szansa, że coś się uda. Istnieje również szansa, że w badanym przypadku wynik wpadał w minimum lokalne, a ze względu na zaimplementowaną metodę tworzenia kolejnego rozwiązanie przez dodanie szumu nie był on w stanie się z niego wybić, więc niezależnie od liczby iteracji algorytm tkwił w miejscu.</w:t>
-      </w:r>
-    </w:p>
-    <w:p>
-      <w:r>
-        <w:t>Ogólnie należy również wspomnieć, że rozwiązania były bardzo dobre i często przyjmowały wartości bardzo bliskie 0.</w:t>
+        <w:t>Zależność wyniku od ustawień maxiter</w:t>
+      </w:r>
+    </w:p>
+    <w:p>
+      <w:r>
+        <w:t>Najbardziej wyraźną zależność miał parametr maxiter, ponieważ wynik końcowy poprawiał się wraz ze zwiększaniem iteracji. Dla części seed widać jednak, że po pewnym momencie wynik się zatrzymywał i większa liczba iteracji nic nie dała. Można to jednak porównać do zwykłego zgadywania – oczywiście im więcej „strzałów” wykonamy tym większa szansa, że coś się uda. Istnieje również szansa, że w badanym przypadku wynik wpadał w minimum lokalne, a ze względu na zaimplementowaną metodę tworzenia kolejnego rozwiązanie przez dodanie szumu nie był on w stanie się z niego wybić, więc niezależnie od liczby iteracji algorytm tkwił w miejscu.</w:t>
+      </w:r>
+    </w:p>
+    <w:p>
+      <w:r>
+        <w:t xml:space="preserve">Ogólnie należy również wspomnieć, że </w:t>
+      </w:r>
+      <w:r>
+        <w:t>tylko jedno rozwiązanie było bardzo dobre, bo trafiło już na samym początku w okolice optimum</w:t>
+      </w:r>
+      <w:r>
+        <w:t>.</w:t>
       </w:r>
     </w:p>
     <w:p>
@@ -515,16 +431,19 @@
     <w:p>
       <w:pPr>
         <w:jc w:val="center"/>
+        <w:rPr>
+          <w:noProof/>
+        </w:rPr>
       </w:pPr>
       <w:r>
         <w:rPr>
           <w:noProof/>
         </w:rPr>
         <w:drawing>
-          <wp:inline distT="0" distB="0" distL="0" distR="0" wp14:anchorId="563B43D5" wp14:editId="5A593779">
-            <wp:extent cx="2842260" cy="2131695"/>
-            <wp:effectExtent l="0" t="0" r="0" b="1905"/>
-            <wp:docPr id="155639173" name="Obraz 36"/>
+          <wp:inline distT="0" distB="0" distL="0" distR="0" wp14:anchorId="43FB2E88" wp14:editId="3C51C4D8">
+            <wp:extent cx="2776220" cy="2082165"/>
+            <wp:effectExtent l="0" t="0" r="5080" b="0"/>
+            <wp:docPr id="1570287175" name="Obraz 4"/>
             <wp:cNvGraphicFramePr>
               <a:graphicFrameLocks xmlns:a="http://schemas.openxmlformats.org/drawingml/2006/main" noChangeAspect="1"/>
             </wp:cNvGraphicFramePr>
@@ -532,7 +451,7 @@
               <a:graphicData uri="http://schemas.openxmlformats.org/drawingml/2006/picture">
                 <pic:pic xmlns:pic="http://schemas.openxmlformats.org/drawingml/2006/picture">
                   <pic:nvPicPr>
-                    <pic:cNvPr id="0" name="Picture 36"/>
+                    <pic:cNvPr id="0" name="Picture 43"/>
                     <pic:cNvPicPr>
                       <a:picLocks noChangeAspect="1" noChangeArrowheads="1"/>
                     </pic:cNvPicPr>
@@ -553,7 +472,7 @@
                   <pic:spPr bwMode="auto">
                     <a:xfrm>
                       <a:off x="0" y="0"/>
-                      <a:ext cx="2842260" cy="2131695"/>
+                      <a:ext cx="2776220" cy="2082165"/>
                     </a:xfrm>
                     <a:prstGeom prst="rect">
                       <a:avLst/>
@@ -574,10 +493,10 @@
           <w:noProof/>
         </w:rPr>
         <w:drawing>
-          <wp:inline distT="0" distB="0" distL="0" distR="0" wp14:anchorId="3AA63193" wp14:editId="45AA86CF">
-            <wp:extent cx="2842260" cy="2131695"/>
-            <wp:effectExtent l="0" t="0" r="0" b="1905"/>
-            <wp:docPr id="207413480" name="Obraz 35"/>
+          <wp:inline distT="0" distB="0" distL="0" distR="0" wp14:anchorId="599AE221" wp14:editId="3B24840E">
+            <wp:extent cx="2750820" cy="2063115"/>
+            <wp:effectExtent l="0" t="0" r="0" b="0"/>
+            <wp:docPr id="877009777" name="Obraz 8"/>
             <wp:cNvGraphicFramePr>
               <a:graphicFrameLocks xmlns:a="http://schemas.openxmlformats.org/drawingml/2006/main" noChangeAspect="1"/>
             </wp:cNvGraphicFramePr>
@@ -585,7 +504,7 @@
               <a:graphicData uri="http://schemas.openxmlformats.org/drawingml/2006/picture">
                 <pic:pic xmlns:pic="http://schemas.openxmlformats.org/drawingml/2006/picture">
                   <pic:nvPicPr>
-                    <pic:cNvPr id="0" name="Picture 35"/>
+                    <pic:cNvPr id="0" name="Picture 49"/>
                     <pic:cNvPicPr>
                       <a:picLocks noChangeAspect="1" noChangeArrowheads="1"/>
                     </pic:cNvPicPr>
@@ -606,7 +525,7 @@
                   <pic:spPr bwMode="auto">
                     <a:xfrm>
                       <a:off x="0" y="0"/>
-                      <a:ext cx="2842260" cy="2131695"/>
+                      <a:ext cx="2750820" cy="2063115"/>
                     </a:xfrm>
                     <a:prstGeom prst="rect">
                       <a:avLst/>
@@ -622,15 +541,20 @@
           </wp:inline>
         </w:drawing>
       </w:r>
+    </w:p>
+    <w:p>
+      <w:pPr>
+        <w:jc w:val="center"/>
+      </w:pPr>
       <w:r>
         <w:rPr>
           <w:noProof/>
         </w:rPr>
         <w:drawing>
-          <wp:inline distT="0" distB="0" distL="0" distR="0" wp14:anchorId="14C89D29" wp14:editId="20A792B2">
-            <wp:extent cx="2885440" cy="2164080"/>
-            <wp:effectExtent l="0" t="0" r="0" b="7620"/>
-            <wp:docPr id="2102827495" name="Obraz 34"/>
+          <wp:inline distT="0" distB="0" distL="0" distR="0" wp14:anchorId="131B8585" wp14:editId="38BF9ACB">
+            <wp:extent cx="2720340" cy="2040255"/>
+            <wp:effectExtent l="0" t="0" r="3810" b="0"/>
+            <wp:docPr id="1527155914" name="Obraz 6"/>
             <wp:cNvGraphicFramePr>
               <a:graphicFrameLocks xmlns:a="http://schemas.openxmlformats.org/drawingml/2006/main" noChangeAspect="1"/>
             </wp:cNvGraphicFramePr>
@@ -638,7 +562,7 @@
               <a:graphicData uri="http://schemas.openxmlformats.org/drawingml/2006/picture">
                 <pic:pic xmlns:pic="http://schemas.openxmlformats.org/drawingml/2006/picture">
                   <pic:nvPicPr>
-                    <pic:cNvPr id="0" name="Picture 34"/>
+                    <pic:cNvPr id="0" name="Picture 46"/>
                     <pic:cNvPicPr>
                       <a:picLocks noChangeAspect="1" noChangeArrowheads="1"/>
                     </pic:cNvPicPr>
@@ -659,7 +583,7 @@
                   <pic:spPr bwMode="auto">
                     <a:xfrm>
                       <a:off x="0" y="0"/>
-                      <a:ext cx="2885440" cy="2164080"/>
+                      <a:ext cx="2720340" cy="2040255"/>
                     </a:xfrm>
                     <a:prstGeom prst="rect">
                       <a:avLst/>
@@ -675,25 +599,15 @@
           </wp:inline>
         </w:drawing>
       </w:r>
-    </w:p>
-    <w:p>
-      <w:r>
-        <w:t>Dla 5 wymiarów większość zależności (a raczej ich brak) był analogiczny. Wyjątkiem była temperatura przedstawiona poniżej – w tym przypadku nawet dla niskich wartości nic się nie działo.</w:t>
-      </w:r>
-    </w:p>
-    <w:p>
-      <w:pPr>
-        <w:jc w:val="center"/>
-      </w:pPr>
       <w:r>
         <w:rPr>
           <w:noProof/>
         </w:rPr>
         <w:drawing>
-          <wp:inline distT="0" distB="0" distL="0" distR="0" wp14:anchorId="5EB70A2C" wp14:editId="284D745B">
-            <wp:extent cx="4267200" cy="3200400"/>
-            <wp:effectExtent l="0" t="0" r="0" b="0"/>
-            <wp:docPr id="66931005" name="Obraz 37"/>
+          <wp:inline distT="0" distB="0" distL="0" distR="0" wp14:anchorId="03181288" wp14:editId="55829BF4">
+            <wp:extent cx="2705100" cy="2028825"/>
+            <wp:effectExtent l="0" t="0" r="0" b="9525"/>
+            <wp:docPr id="69918601" name="Obraz 5"/>
             <wp:cNvGraphicFramePr>
               <a:graphicFrameLocks xmlns:a="http://schemas.openxmlformats.org/drawingml/2006/main" noChangeAspect="1"/>
             </wp:cNvGraphicFramePr>
@@ -701,7 +615,7 @@
               <a:graphicData uri="http://schemas.openxmlformats.org/drawingml/2006/picture">
                 <pic:pic xmlns:pic="http://schemas.openxmlformats.org/drawingml/2006/picture">
                   <pic:nvPicPr>
-                    <pic:cNvPr id="0" name="Picture 40"/>
+                    <pic:cNvPr id="0" name="Picture 45"/>
                     <pic:cNvPicPr>
                       <a:picLocks noChangeAspect="1" noChangeArrowheads="1"/>
                     </pic:cNvPicPr>
@@ -722,7 +636,7 @@
                   <pic:spPr bwMode="auto">
                     <a:xfrm>
                       <a:off x="0" y="0"/>
-                      <a:ext cx="4267200" cy="3200400"/>
+                      <a:ext cx="2705100" cy="2028825"/>
                     </a:xfrm>
                     <a:prstGeom prst="rect">
                       <a:avLst/>
@@ -738,14 +652,17 @@
           </wp:inline>
         </w:drawing>
       </w:r>
-      <w:r>
-        <w:br/>
-        <w:t>Zależność wyniku od temperatury – dokładne porównanie</w:t>
-      </w:r>
-    </w:p>
-    <w:p>
-      <w:r>
-        <w:lastRenderedPageBreak/>
+    </w:p>
+    <w:p>
+      <w:pPr>
+        <w:jc w:val="center"/>
+      </w:pPr>
+      <w:r>
+        <w:t>Dla 5 wymiarów większość zależności (a raczej ich brak) był analogiczny.</w:t>
+      </w:r>
+    </w:p>
+    <w:p>
+      <w:r>
         <w:t>Jak można zaobserwować po samych wartościach osi Y, algorytm nie poradził sobie zbyt dobrze z rozwiązaniem problemu dla 5 wymiarów.</w:t>
       </w:r>
     </w:p>
@@ -758,40 +675,27 @@
       </w:r>
     </w:p>
     <w:p>
+      <w:r>
+        <w:t xml:space="preserve">Dla 10 wymiarów podobnie jak w przypadku 5 brakowało jakichkolwiek zależności. </w:t>
+      </w:r>
+      <w:r>
+        <w:t>Jednak z powodu wyglądu wykresu Y od maxiter zdecydowano się na zbadanie dużo większej liczby iteracji niż poprzednio, by sprawdzić czy ich zbyt mała ilość może być powodem słabych wyników.</w:t>
+      </w:r>
+    </w:p>
+    <w:p>
       <w:pPr>
         <w:jc w:val="center"/>
+      </w:pPr>
+      <w:r>
         <w:rPr>
           <w:noProof/>
         </w:rPr>
-      </w:pPr>
-      <w:r>
-        <w:t xml:space="preserve">Dla 10 wymiarów podobnie jak w przypadku 5 brakowało jakichkolwiek zależności. </w:t>
-      </w:r>
-      <w:r>
-        <w:t xml:space="preserve">Jednak z powodu wyglądu wykresu Y od </w:t>
-      </w:r>
-      <w:proofErr w:type="spellStart"/>
-      <w:r>
-        <w:t>maxiter</w:t>
-      </w:r>
-      <w:proofErr w:type="spellEnd"/>
-      <w:r>
-        <w:t xml:space="preserve"> zdecydowano się na zbadanie dużo większej liczby iteracji niż poprzednio, by sprawdzić czy ich zbyt mała ilość może być powodem słabych wyników.</w:t>
-      </w:r>
-    </w:p>
-    <w:p>
-      <w:pPr>
-        <w:jc w:val="center"/>
-      </w:pPr>
-      <w:r>
-        <w:rPr>
-          <w:noProof/>
-        </w:rPr>
+        <w:lastRenderedPageBreak/>
         <w:drawing>
-          <wp:inline distT="0" distB="0" distL="0" distR="0" wp14:anchorId="57F6873D" wp14:editId="77074BDB">
-            <wp:extent cx="4304624" cy="3215640"/>
-            <wp:effectExtent l="0" t="0" r="1270" b="3810"/>
-            <wp:docPr id="1837285850" name="Obraz 41"/>
+          <wp:inline distT="0" distB="0" distL="0" distR="0" wp14:anchorId="3E514529" wp14:editId="5BADF549">
+            <wp:extent cx="5753100" cy="4297680"/>
+            <wp:effectExtent l="0" t="0" r="0" b="7620"/>
+            <wp:docPr id="1325063956" name="Obraz 7"/>
             <wp:cNvGraphicFramePr>
               <a:graphicFrameLocks xmlns:a="http://schemas.openxmlformats.org/drawingml/2006/main" noChangeAspect="1"/>
             </wp:cNvGraphicFramePr>
@@ -799,309 +703,13 @@
               <a:graphicData uri="http://schemas.openxmlformats.org/drawingml/2006/picture">
                 <pic:pic xmlns:pic="http://schemas.openxmlformats.org/drawingml/2006/picture">
                   <pic:nvPicPr>
-                    <pic:cNvPr id="0" name="Picture 46"/>
+                    <pic:cNvPr id="0" name="Picture 47"/>
                     <pic:cNvPicPr>
                       <a:picLocks noChangeAspect="1" noChangeArrowheads="1"/>
                     </pic:cNvPicPr>
                   </pic:nvPicPr>
                   <pic:blipFill>
                     <a:blip r:embed="rId14">
-                      <a:extLst>
-                        <a:ext uri="{28A0092B-C50C-407E-A947-70E740481C1C}">
-                          <a14:useLocalDpi xmlns:a14="http://schemas.microsoft.com/office/drawing/2010/main" val="0"/>
-                        </a:ext>
-                      </a:extLst>
-                    </a:blip>
-                    <a:srcRect/>
-                    <a:stretch>
-                      <a:fillRect/>
-                    </a:stretch>
-                  </pic:blipFill>
-                  <pic:spPr bwMode="auto">
-                    <a:xfrm>
-                      <a:off x="0" y="0"/>
-                      <a:ext cx="4309962" cy="3219627"/>
-                    </a:xfrm>
-                    <a:prstGeom prst="rect">
-                      <a:avLst/>
-                    </a:prstGeom>
-                    <a:noFill/>
-                    <a:ln>
-                      <a:noFill/>
-                    </a:ln>
-                  </pic:spPr>
-                </pic:pic>
-              </a:graphicData>
-            </a:graphic>
-          </wp:inline>
-        </w:drawing>
-      </w:r>
-      <w:r>
-        <w:br/>
-        <w:t xml:space="preserve">Zależność Y od </w:t>
-      </w:r>
-      <w:proofErr w:type="spellStart"/>
-      <w:r>
-        <w:t>maxiter</w:t>
-      </w:r>
-      <w:proofErr w:type="spellEnd"/>
-    </w:p>
-    <w:p>
-      <w:r>
-        <w:t xml:space="preserve">Jako przykład jednego parametru wstawiony został wykres Y od </w:t>
-      </w:r>
-      <w:proofErr w:type="spellStart"/>
-      <w:r>
-        <w:t>maxiter</w:t>
-      </w:r>
-      <w:proofErr w:type="spellEnd"/>
-      <w:r>
-        <w:t xml:space="preserve">. </w:t>
-      </w:r>
-      <w:r>
-        <w:t xml:space="preserve">Można z niego wywnioskować, że algorytm nie poradził sobie z zadaniem minimalizacji, ponieważ nawet przy 14000 iteracji nie jest w stanie nawet przybliżyć się do 0. </w:t>
-      </w:r>
-    </w:p>
-    <w:p>
-      <w:pPr>
-        <w:pStyle w:val="Nagwek2"/>
-      </w:pPr>
-      <w:r>
-        <w:t xml:space="preserve">Funkcja </w:t>
-      </w:r>
-      <w:proofErr w:type="spellStart"/>
-      <w:r>
-        <w:t>DeJonga</w:t>
-      </w:r>
-      <w:proofErr w:type="spellEnd"/>
-    </w:p>
-    <w:p>
-      <w:pPr>
-        <w:pStyle w:val="Nagwek3"/>
-      </w:pPr>
-      <w:r>
-        <w:t>1 wymiar</w:t>
-      </w:r>
-    </w:p>
-    <w:p>
-      <w:r>
-        <w:t xml:space="preserve">Podobnie jak w funkcji </w:t>
-      </w:r>
-      <w:proofErr w:type="spellStart"/>
-      <w:r>
-        <w:t>Ackley’a</w:t>
-      </w:r>
-      <w:proofErr w:type="spellEnd"/>
-      <w:r>
-        <w:t xml:space="preserve"> nie udało się znaleźć żadnej zależności wyników od parametrów poza </w:t>
-      </w:r>
-      <w:proofErr w:type="spellStart"/>
-      <w:r>
-        <w:t>maxiter</w:t>
-      </w:r>
-      <w:proofErr w:type="spellEnd"/>
-      <w:r>
-        <w:t>. Załączony przykładowy parametr gamma, który przedstawia prostą poziomą:</w:t>
-      </w:r>
-    </w:p>
-    <w:p>
-      <w:pPr>
-        <w:jc w:val="center"/>
-      </w:pPr>
-      <w:r>
-        <w:rPr>
-          <w:noProof/>
-        </w:rPr>
-        <w:lastRenderedPageBreak/>
-        <w:drawing>
-          <wp:inline distT="0" distB="0" distL="0" distR="0" wp14:anchorId="22D2A06A" wp14:editId="7481521E">
-            <wp:extent cx="3208020" cy="2406015"/>
-            <wp:effectExtent l="0" t="0" r="0" b="0"/>
-            <wp:docPr id="2049286213" name="Obraz 42"/>
-            <wp:cNvGraphicFramePr>
-              <a:graphicFrameLocks xmlns:a="http://schemas.openxmlformats.org/drawingml/2006/main" noChangeAspect="1"/>
-            </wp:cNvGraphicFramePr>
-            <a:graphic xmlns:a="http://schemas.openxmlformats.org/drawingml/2006/main">
-              <a:graphicData uri="http://schemas.openxmlformats.org/drawingml/2006/picture">
-                <pic:pic xmlns:pic="http://schemas.openxmlformats.org/drawingml/2006/picture">
-                  <pic:nvPicPr>
-                    <pic:cNvPr id="0" name="Picture 48"/>
-                    <pic:cNvPicPr>
-                      <a:picLocks noChangeAspect="1" noChangeArrowheads="1"/>
-                    </pic:cNvPicPr>
-                  </pic:nvPicPr>
-                  <pic:blipFill>
-                    <a:blip r:embed="rId15">
-                      <a:extLst>
-                        <a:ext uri="{28A0092B-C50C-407E-A947-70E740481C1C}">
-                          <a14:useLocalDpi xmlns:a14="http://schemas.microsoft.com/office/drawing/2010/main" val="0"/>
-                        </a:ext>
-                      </a:extLst>
-                    </a:blip>
-                    <a:srcRect/>
-                    <a:stretch>
-                      <a:fillRect/>
-                    </a:stretch>
-                  </pic:blipFill>
-                  <pic:spPr bwMode="auto">
-                    <a:xfrm>
-                      <a:off x="0" y="0"/>
-                      <a:ext cx="3208020" cy="2406015"/>
-                    </a:xfrm>
-                    <a:prstGeom prst="rect">
-                      <a:avLst/>
-                    </a:prstGeom>
-                    <a:noFill/>
-                    <a:ln>
-                      <a:noFill/>
-                    </a:ln>
-                  </pic:spPr>
-                </pic:pic>
-              </a:graphicData>
-            </a:graphic>
-          </wp:inline>
-        </w:drawing>
-      </w:r>
-      <w:r>
-        <w:br/>
-        <w:t>Wynik w zależności od Gamma</w:t>
-      </w:r>
-    </w:p>
-    <w:p>
-      <w:pPr>
-        <w:jc w:val="center"/>
-      </w:pPr>
-      <w:r>
-        <w:rPr>
-          <w:noProof/>
-        </w:rPr>
-        <w:drawing>
-          <wp:inline distT="0" distB="0" distL="0" distR="0" wp14:anchorId="503E662A" wp14:editId="10BC1BD1">
-            <wp:extent cx="3345180" cy="2508885"/>
-            <wp:effectExtent l="0" t="0" r="7620" b="5715"/>
-            <wp:docPr id="2135347890" name="Obraz 44"/>
-            <wp:cNvGraphicFramePr>
-              <a:graphicFrameLocks xmlns:a="http://schemas.openxmlformats.org/drawingml/2006/main" noChangeAspect="1"/>
-            </wp:cNvGraphicFramePr>
-            <a:graphic xmlns:a="http://schemas.openxmlformats.org/drawingml/2006/main">
-              <a:graphicData uri="http://schemas.openxmlformats.org/drawingml/2006/picture">
-                <pic:pic xmlns:pic="http://schemas.openxmlformats.org/drawingml/2006/picture">
-                  <pic:nvPicPr>
-                    <pic:cNvPr id="0" name="Picture 52"/>
-                    <pic:cNvPicPr>
-                      <a:picLocks noChangeAspect="1" noChangeArrowheads="1"/>
-                    </pic:cNvPicPr>
-                  </pic:nvPicPr>
-                  <pic:blipFill>
-                    <a:blip r:embed="rId16">
-                      <a:extLst>
-                        <a:ext uri="{28A0092B-C50C-407E-A947-70E740481C1C}">
-                          <a14:useLocalDpi xmlns:a14="http://schemas.microsoft.com/office/drawing/2010/main" val="0"/>
-                        </a:ext>
-                      </a:extLst>
-                    </a:blip>
-                    <a:srcRect/>
-                    <a:stretch>
-                      <a:fillRect/>
-                    </a:stretch>
-                  </pic:blipFill>
-                  <pic:spPr bwMode="auto">
-                    <a:xfrm>
-                      <a:off x="0" y="0"/>
-                      <a:ext cx="3345180" cy="2508885"/>
-                    </a:xfrm>
-                    <a:prstGeom prst="rect">
-                      <a:avLst/>
-                    </a:prstGeom>
-                    <a:noFill/>
-                    <a:ln>
-                      <a:noFill/>
-                    </a:ln>
-                  </pic:spPr>
-                </pic:pic>
-              </a:graphicData>
-            </a:graphic>
-          </wp:inline>
-        </w:drawing>
-      </w:r>
-      <w:r>
-        <w:br/>
-        <w:t>Wynik w zależności od iteracji</w:t>
-      </w:r>
-    </w:p>
-    <w:p>
-      <w:r>
-        <w:t xml:space="preserve">Można jednak zauważyć, że wyniki są bliskie oczekiwanemu, a w niektórych przypadkach prawie równe. Można podejrzewać, że wyniki dla gorszych </w:t>
-      </w:r>
-      <w:proofErr w:type="spellStart"/>
-      <w:r>
-        <w:t>seed</w:t>
-      </w:r>
-      <w:proofErr w:type="spellEnd"/>
-      <w:r>
-        <w:t xml:space="preserve"> można by było poprawiać dalej zwiększając liczbę iteracji.</w:t>
-      </w:r>
-    </w:p>
-    <w:p>
-      <w:pPr>
-        <w:pStyle w:val="Nagwek3"/>
-      </w:pPr>
-      <w:r>
-        <w:t>5 wymiarów</w:t>
-      </w:r>
-    </w:p>
-    <w:p>
-      <w:r>
-        <w:t xml:space="preserve">Podobnie jak w przypadku funkcji </w:t>
-      </w:r>
-      <w:proofErr w:type="spellStart"/>
-      <w:r>
-        <w:t>Ackley’a</w:t>
-      </w:r>
-      <w:proofErr w:type="spellEnd"/>
-      <w:r>
-        <w:t xml:space="preserve"> dla większej liczby wymiarów nie udało się osiągnąć poprawnych wyników. Najlepszy okazał się y = </w:t>
-      </w:r>
-      <w:r>
-        <w:t>136.2839</w:t>
-      </w:r>
-      <w:r>
-        <w:t>, co jest daleko od oczekiwanego 0.</w:t>
-      </w:r>
-    </w:p>
-    <w:p>
-      <w:r>
-        <w:t>W tym przypadku przeprowadzone zostało również badanie, czy przeprowadzenie ogromnej liczby iteracji pozwoli poprawić wyniki końcowe</w:t>
-      </w:r>
-    </w:p>
-    <w:p>
-      <w:pPr>
-        <w:jc w:val="center"/>
-      </w:pPr>
-      <w:r>
-        <w:rPr>
-          <w:noProof/>
-        </w:rPr>
-        <w:lastRenderedPageBreak/>
-        <w:drawing>
-          <wp:inline distT="0" distB="0" distL="0" distR="0" wp14:anchorId="12B58141" wp14:editId="582C4A0B">
-            <wp:extent cx="5753100" cy="4297680"/>
-            <wp:effectExtent l="0" t="0" r="0" b="7620"/>
-            <wp:docPr id="950233703" name="Obraz 45"/>
-            <wp:cNvGraphicFramePr>
-              <a:graphicFrameLocks xmlns:a="http://schemas.openxmlformats.org/drawingml/2006/main" noChangeAspect="1"/>
-            </wp:cNvGraphicFramePr>
-            <a:graphic xmlns:a="http://schemas.openxmlformats.org/drawingml/2006/main">
-              <a:graphicData uri="http://schemas.openxmlformats.org/drawingml/2006/picture">
-                <pic:pic xmlns:pic="http://schemas.openxmlformats.org/drawingml/2006/picture">
-                  <pic:nvPicPr>
-                    <pic:cNvPr id="0" name="Picture 54"/>
-                    <pic:cNvPicPr>
-                      <a:picLocks noChangeAspect="1" noChangeArrowheads="1"/>
-                    </pic:cNvPicPr>
-                  </pic:nvPicPr>
-                  <pic:blipFill>
-                    <a:blip r:embed="rId17">
                       <a:extLst>
                         <a:ext uri="{28A0092B-C50C-407E-A947-70E740481C1C}">
                           <a14:useLocalDpi xmlns:a14="http://schemas.microsoft.com/office/drawing/2010/main" val="0"/>
@@ -1134,40 +742,50 @@
       </w:r>
       <w:r>
         <w:br/>
-        <w:t>Wpływ dużej liczby iteracji na wyniki</w:t>
-      </w:r>
-    </w:p>
-    <w:p>
-      <w:r>
-        <w:t xml:space="preserve">Można zaobserwować, że ogromna liczba iteracji pomogła uzyskać lepszy wynik końcowy, jednak jest on dalej równy y = </w:t>
-      </w:r>
-      <w:r>
-        <w:t>36,63467</w:t>
-      </w:r>
-      <w:r>
-        <w:t>, co jest bardzo słabym osiągnięciem.</w:t>
-      </w:r>
-      <w:r>
-        <w:t xml:space="preserve"> Dalsze zwiększanie iteracji było by już nieopłacalne ze względu na czas obliczeń oraz fakt, że to praktycznie losowa „zgadywanka”</w:t>
-      </w:r>
-      <w:r>
-        <w:t xml:space="preserve"> (choć z ciekawości wykonano 500 000 iteracji dla najlepszego </w:t>
-      </w:r>
-      <w:proofErr w:type="spellStart"/>
-      <w:r>
-        <w:t>seed</w:t>
-      </w:r>
-      <w:proofErr w:type="spellEnd"/>
-      <w:r>
-        <w:t>, co dało wynik y = 10.45989)</w:t>
-      </w:r>
-      <w:r>
-        <w:t>.</w:t>
-      </w:r>
-    </w:p>
-    <w:p>
-      <w:r>
-        <w:t>Innym wnioskiem z tego badania jest to, że ten algorytm/ta implementacja jest bardzo wolno zbieżna.</w:t>
+        <w:t>Zależność Y od maxiter</w:t>
+      </w:r>
+    </w:p>
+    <w:p>
+      <w:r>
+        <w:t xml:space="preserve">Jako przykład jednego parametru wstawiony został wykres Y od maxiter. </w:t>
+      </w:r>
+      <w:r>
+        <w:t>Można z niego wywnioskować, że algorytm nie poradził sobie z zadaniem minimalizacji, ponieważ nawet przy 14000 iteracji nie jest w stanie nawet przybliżyć się do 0</w:t>
+      </w:r>
+      <w:r>
+        <w:t>. W</w:t>
+      </w:r>
+      <w:r>
+        <w:t xml:space="preserve"> tym badaniu ymin = </w:t>
+      </w:r>
+      <w:r>
+        <w:t>19.99356</w:t>
+      </w:r>
+      <w:r>
+        <w:t xml:space="preserve">, ale do porównania wybrany został przypadek dla 1400 iteracji gdzie ymin = </w:t>
+      </w:r>
+      <w:r>
+        <w:t>20.14332</w:t>
+      </w:r>
+      <w:r>
+        <w:t xml:space="preserve">. Widać jednak, że dodatkowe iteracje </w:t>
+      </w:r>
+      <w:r>
+        <w:rPr>
+          <w:u w:val="single"/>
+        </w:rPr>
+        <w:t>trochę</w:t>
+      </w:r>
+      <w:r>
+        <w:t xml:space="preserve"> pomogły.</w:t>
+      </w:r>
+    </w:p>
+    <w:p>
+      <w:pPr>
+        <w:pStyle w:val="Nagwek2"/>
+      </w:pPr>
+      <w:r>
+        <w:t>Funkcja DeJonga</w:t>
       </w:r>
     </w:p>
     <w:p>
@@ -1175,27 +793,12 @@
         <w:pStyle w:val="Nagwek3"/>
       </w:pPr>
       <w:r>
-        <w:t>10 wymiarów</w:t>
-      </w:r>
-    </w:p>
-    <w:p>
-      <w:r>
-        <w:t xml:space="preserve">Dla 10 wymiarów przy ustalonych 1400 iteracjach udało się uzyskać wynik zaledwie y = </w:t>
-      </w:r>
-      <w:r>
-        <w:t>1543.112</w:t>
-      </w:r>
-      <w:r>
-        <w:t xml:space="preserve">. Dla </w:t>
-      </w:r>
-      <w:r>
-        <w:t xml:space="preserve">innego ustawienia - </w:t>
-      </w:r>
-      <w:r>
-        <w:t>500 000 iteracji</w:t>
-      </w:r>
-      <w:r>
-        <w:t xml:space="preserve"> dodatkowo została sprawdzona zbieżność do rozwiązania:</w:t>
+        <w:t>1 wymiar</w:t>
+      </w:r>
+    </w:p>
+    <w:p>
+      <w:r>
+        <w:t>Podobnie jak w funkcji Ackley’a nie udało się znaleźć żadnej zależności wyników od parametrów poza maxiter. Załączony przykładowy parametr gamma, który przedstawia prostą poziomą:</w:t>
       </w:r>
     </w:p>
     <w:p>
@@ -1203,9 +806,293 @@
         <w:jc w:val="center"/>
       </w:pPr>
       <w:r>
+        <w:rPr>
+          <w:noProof/>
+        </w:rPr>
         <w:lastRenderedPageBreak/>
         <w:drawing>
-          <wp:inline distT="0" distB="0" distL="0" distR="0" wp14:anchorId="6210F827" wp14:editId="178BD98A">
+          <wp:inline distT="0" distB="0" distL="0" distR="0" wp14:anchorId="2791CE99" wp14:editId="1D1B2BE8">
+            <wp:extent cx="3982720" cy="2987040"/>
+            <wp:effectExtent l="0" t="0" r="0" b="3810"/>
+            <wp:docPr id="625367764" name="Obraz 2"/>
+            <wp:cNvGraphicFramePr>
+              <a:graphicFrameLocks xmlns:a="http://schemas.openxmlformats.org/drawingml/2006/main" noChangeAspect="1"/>
+            </wp:cNvGraphicFramePr>
+            <a:graphic xmlns:a="http://schemas.openxmlformats.org/drawingml/2006/main">
+              <a:graphicData uri="http://schemas.openxmlformats.org/drawingml/2006/picture">
+                <pic:pic xmlns:pic="http://schemas.openxmlformats.org/drawingml/2006/picture">
+                  <pic:nvPicPr>
+                    <pic:cNvPr id="0" name="Picture 3"/>
+                    <pic:cNvPicPr>
+                      <a:picLocks noChangeAspect="1" noChangeArrowheads="1"/>
+                    </pic:cNvPicPr>
+                  </pic:nvPicPr>
+                  <pic:blipFill>
+                    <a:blip r:embed="rId15">
+                      <a:extLst>
+                        <a:ext uri="{28A0092B-C50C-407E-A947-70E740481C1C}">
+                          <a14:useLocalDpi xmlns:a14="http://schemas.microsoft.com/office/drawing/2010/main" val="0"/>
+                        </a:ext>
+                      </a:extLst>
+                    </a:blip>
+                    <a:srcRect/>
+                    <a:stretch>
+                      <a:fillRect/>
+                    </a:stretch>
+                  </pic:blipFill>
+                  <pic:spPr bwMode="auto">
+                    <a:xfrm>
+                      <a:off x="0" y="0"/>
+                      <a:ext cx="3982720" cy="2987040"/>
+                    </a:xfrm>
+                    <a:prstGeom prst="rect">
+                      <a:avLst/>
+                    </a:prstGeom>
+                    <a:noFill/>
+                    <a:ln>
+                      <a:noFill/>
+                    </a:ln>
+                  </pic:spPr>
+                </pic:pic>
+              </a:graphicData>
+            </a:graphic>
+          </wp:inline>
+        </w:drawing>
+      </w:r>
+      <w:r>
+        <w:br/>
+        <w:t>Wynik w zależności od Gamma</w:t>
+      </w:r>
+    </w:p>
+    <w:p>
+      <w:pPr>
+        <w:jc w:val="center"/>
+      </w:pPr>
+      <w:r>
+        <w:rPr>
+          <w:noProof/>
+        </w:rPr>
+        <w:drawing>
+          <wp:inline distT="0" distB="0" distL="0" distR="0" wp14:anchorId="48545723" wp14:editId="06F1CD76">
+            <wp:extent cx="4185920" cy="3139440"/>
+            <wp:effectExtent l="0" t="0" r="5080" b="3810"/>
+            <wp:docPr id="1197598418" name="Obraz 1"/>
+            <wp:cNvGraphicFramePr>
+              <a:graphicFrameLocks xmlns:a="http://schemas.openxmlformats.org/drawingml/2006/main" noChangeAspect="1"/>
+            </wp:cNvGraphicFramePr>
+            <a:graphic xmlns:a="http://schemas.openxmlformats.org/drawingml/2006/main">
+              <a:graphicData uri="http://schemas.openxmlformats.org/drawingml/2006/picture">
+                <pic:pic xmlns:pic="http://schemas.openxmlformats.org/drawingml/2006/picture">
+                  <pic:nvPicPr>
+                    <pic:cNvPr id="0" name="Picture 1"/>
+                    <pic:cNvPicPr>
+                      <a:picLocks noChangeAspect="1" noChangeArrowheads="1"/>
+                    </pic:cNvPicPr>
+                  </pic:nvPicPr>
+                  <pic:blipFill>
+                    <a:blip r:embed="rId16">
+                      <a:extLst>
+                        <a:ext uri="{28A0092B-C50C-407E-A947-70E740481C1C}">
+                          <a14:useLocalDpi xmlns:a14="http://schemas.microsoft.com/office/drawing/2010/main" val="0"/>
+                        </a:ext>
+                      </a:extLst>
+                    </a:blip>
+                    <a:srcRect/>
+                    <a:stretch>
+                      <a:fillRect/>
+                    </a:stretch>
+                  </pic:blipFill>
+                  <pic:spPr bwMode="auto">
+                    <a:xfrm>
+                      <a:off x="0" y="0"/>
+                      <a:ext cx="4185920" cy="3139440"/>
+                    </a:xfrm>
+                    <a:prstGeom prst="rect">
+                      <a:avLst/>
+                    </a:prstGeom>
+                    <a:noFill/>
+                    <a:ln>
+                      <a:noFill/>
+                    </a:ln>
+                  </pic:spPr>
+                </pic:pic>
+              </a:graphicData>
+            </a:graphic>
+          </wp:inline>
+        </w:drawing>
+      </w:r>
+      <w:r>
+        <w:br/>
+        <w:t>Wynik w zależności od iteracji</w:t>
+      </w:r>
+    </w:p>
+    <w:p>
+      <w:r>
+        <w:t>Można jednak zauważyć, że wyniki są bliskie oczekiwanemu, a w niektórych przypadkach prawie równe. Można podejrzewać, że wyniki dla gorszych seed można by było poprawiać dalej zwiększając liczbę iteracji.</w:t>
+      </w:r>
+    </w:p>
+    <w:p>
+      <w:pPr>
+        <w:pStyle w:val="Nagwek3"/>
+      </w:pPr>
+      <w:r>
+        <w:t>5 wymiarów</w:t>
+      </w:r>
+    </w:p>
+    <w:p>
+      <w:r>
+        <w:t xml:space="preserve">Podobnie jak w przypadku funkcji Ackley’a dla większej liczby wymiarów nie udało się osiągnąć poprawnych wyników. Najlepszy okazał się y = </w:t>
+      </w:r>
+      <w:r>
+        <w:t>0.04234984</w:t>
+      </w:r>
+      <w:r>
+        <w:t xml:space="preserve">, co jest </w:t>
+      </w:r>
+      <w:r>
+        <w:t xml:space="preserve">dość </w:t>
+      </w:r>
+      <w:r>
+        <w:t>dobrym</w:t>
+      </w:r>
+      <w:r>
+        <w:t xml:space="preserve"> wynikiem</w:t>
+      </w:r>
+      <w:r>
+        <w:t>,</w:t>
+      </w:r>
+      <w:r>
+        <w:t xml:space="preserve"> ale </w:t>
+      </w:r>
+      <w:r>
+        <w:t xml:space="preserve">w zależności od problemu może być uznany za </w:t>
+      </w:r>
+      <w:r>
+        <w:t>daleki od optimu</w:t>
+      </w:r>
+      <w:r>
+        <w:t>m</w:t>
+      </w:r>
+      <w:r>
+        <w:t>.</w:t>
+      </w:r>
+    </w:p>
+    <w:p>
+      <w:pPr>
+        <w:pStyle w:val="Nagwek3"/>
+      </w:pPr>
+      <w:r>
+        <w:t>10 wymiarów</w:t>
+      </w:r>
+    </w:p>
+    <w:p>
+      <w:r>
+        <w:t xml:space="preserve">Dla 10 wymiarów przy ustalonych 1400 iteracjach udało się uzyskać wynik zaledwie y = </w:t>
+      </w:r>
+      <w:r>
+        <w:t>0.5510613</w:t>
+      </w:r>
+      <w:r>
+        <w:t>.</w:t>
+      </w:r>
+      <w:r>
+        <w:t xml:space="preserve"> </w:t>
+      </w:r>
+      <w:r>
+        <w:t xml:space="preserve">W tym przypadku przeprowadzono dodatkowe doświadczenie polegające na sprawdzeniu zbieżności dla </w:t>
+      </w:r>
+      <w:r>
+        <w:lastRenderedPageBreak/>
+        <w:t>10 000 iteracji.</w:t>
+      </w:r>
+      <w:r>
+        <w:t xml:space="preserve"> Wybrane zostało inne jądro generatora, by sprawdzić czy dzięki większej liczbie zdoła „dogonić” to najlepsze. Nie udało się to i wynik ostateczny wyniósł y = </w:t>
+      </w:r>
+      <w:r>
+        <w:t>0.629611</w:t>
+      </w:r>
+      <w:r>
+        <w:t>.</w:t>
+      </w:r>
+    </w:p>
+    <w:p>
+      <w:pPr>
+        <w:jc w:val="center"/>
+      </w:pPr>
+      <w:r>
+        <w:rPr>
+          <w:noProof/>
+        </w:rPr>
+        <w:drawing>
+          <wp:inline distT="0" distB="0" distL="0" distR="0" wp14:anchorId="003B47E5" wp14:editId="7D41CADE">
+            <wp:extent cx="4352128" cy="3543300"/>
+            <wp:effectExtent l="0" t="0" r="0" b="0"/>
+            <wp:docPr id="1191877186" name="Obraz 3"/>
+            <wp:cNvGraphicFramePr>
+              <a:graphicFrameLocks xmlns:a="http://schemas.openxmlformats.org/drawingml/2006/main" noChangeAspect="1"/>
+            </wp:cNvGraphicFramePr>
+            <a:graphic xmlns:a="http://schemas.openxmlformats.org/drawingml/2006/main">
+              <a:graphicData uri="http://schemas.openxmlformats.org/drawingml/2006/picture">
+                <pic:pic xmlns:pic="http://schemas.openxmlformats.org/drawingml/2006/picture">
+                  <pic:nvPicPr>
+                    <pic:cNvPr id="0" name="Picture 5"/>
+                    <pic:cNvPicPr>
+                      <a:picLocks noChangeAspect="1" noChangeArrowheads="1"/>
+                    </pic:cNvPicPr>
+                  </pic:nvPicPr>
+                  <pic:blipFill>
+                    <a:blip r:embed="rId17">
+                      <a:extLst>
+                        <a:ext uri="{28A0092B-C50C-407E-A947-70E740481C1C}">
+                          <a14:useLocalDpi xmlns:a14="http://schemas.microsoft.com/office/drawing/2010/main" val="0"/>
+                        </a:ext>
+                      </a:extLst>
+                    </a:blip>
+                    <a:srcRect/>
+                    <a:stretch>
+                      <a:fillRect/>
+                    </a:stretch>
+                  </pic:blipFill>
+                  <pic:spPr bwMode="auto">
+                    <a:xfrm>
+                      <a:off x="0" y="0"/>
+                      <a:ext cx="4355325" cy="3545903"/>
+                    </a:xfrm>
+                    <a:prstGeom prst="rect">
+                      <a:avLst/>
+                    </a:prstGeom>
+                    <a:noFill/>
+                    <a:ln>
+                      <a:noFill/>
+                    </a:ln>
+                  </pic:spPr>
+                </pic:pic>
+              </a:graphicData>
+            </a:graphic>
+          </wp:inline>
+        </w:drawing>
+      </w:r>
+      <w:r>
+        <w:br/>
+        <w:t>Wykres nauki dla 10k iteracji</w:t>
+      </w:r>
+    </w:p>
+    <w:p>
+      <w:r>
+        <w:t>Wykres pokazuje, że zbyt duża liczba iteracji jest bez sensu. Już w okolicach 1000 iteracji znalezione zostało rozwiązane i od tamtej pory nic się nie zmieniło. Co do wcześniejszych iteracji nie widać żadnych stabilnych i konsekwentnych popraw tylko nagły skok do lepszej wartości. Może to oznaczać zbyt duże zmiany między rozwiązaniami. Żeby to sprawdzić, zmieniono operację tworzenia nowych rozwiązań na dodawanie szumu losowego z przedziału -50, 50 na -1,1.</w:t>
+      </w:r>
+    </w:p>
+    <w:p>
+      <w:pPr>
+        <w:jc w:val="center"/>
+      </w:pPr>
+      <w:r>
+        <w:rPr>
+          <w:noProof/>
+        </w:rPr>
+        <w:lastRenderedPageBreak/>
+        <w:drawing>
+          <wp:inline distT="0" distB="0" distL="0" distR="0" wp14:anchorId="6010AD12" wp14:editId="7ACC6E84">
             <wp:extent cx="4365430" cy="3566160"/>
             <wp:effectExtent l="0" t="0" r="0" b="0"/>
             <wp:docPr id="1852108570" name="Obraz 1"/>
@@ -1242,143 +1129,129 @@
       </w:r>
       <w:r>
         <w:br/>
-        <w:t>Zależność najlepszego Y od iteracji algorytmu</w:t>
-      </w:r>
-    </w:p>
-    <w:p>
-      <w:r>
-        <w:t>Jak można zaobserwować poprawa występuje tylko raz na kilkadziesiąt tysięcy iteracji, a ponadto od ok. 80 tysięcy już się nie zmienia. Oznacza to, że metoda nie tylko jest wolno zbieżna, ale wręcz działa losowo i przechodzi krok dalej tylko kiedy „akurat się trafi lepiej”</w:t>
-      </w:r>
-      <w:r>
-        <w:t xml:space="preserve"> – nie ma stabilnego, konsekwentnego postępu.</w:t>
+        <w:t>Przebieg poszukiwań dla szumu -1,1 500k iteracji</w:t>
+      </w:r>
+      <w:r>
+        <w:br/>
+      </w:r>
+    </w:p>
+    <w:p>
+      <w:r>
+        <w:t xml:space="preserve">Przy takiej wersji algorytmu wymagana liczba iteracji znacznie wzrosła, a wynik się pogorszył, bo wyniósł aż y = </w:t>
+      </w:r>
+      <w:r>
+        <w:t>557.4477</w:t>
+      </w:r>
+      <w:r>
+        <w:t>. Istnieje jednak szansa, że zmiana z szumu +-50 na +-1 była zbyt duża. W ramach eksperymentu zmieniona została również temperatura startowa na T = 1 000 000, ale wynik się nie zmienił.</w:t>
+      </w:r>
+      <w:r>
+        <w:t xml:space="preserve"> Dla porównania dla szumu +- 50 i 500</w:t>
+      </w:r>
+      <w:r>
+        <w:t xml:space="preserve"> 000</w:t>
+      </w:r>
+      <w:r>
+        <w:t xml:space="preserve"> iteracji y wyniósł y = </w:t>
+      </w:r>
+      <w:r>
+        <w:t>0.0007154978</w:t>
+      </w:r>
+      <w:r>
+        <w:t>, co jest znaczną poprawą.</w:t>
+      </w:r>
+    </w:p>
+    <w:p>
+      <w:pPr>
+        <w:pStyle w:val="Nagwek2"/>
+      </w:pPr>
+      <w:r>
+        <w:t>Funkcja Rastragina</w:t>
+      </w:r>
+    </w:p>
+    <w:p>
+      <w:pPr>
+        <w:pStyle w:val="Nagwek3"/>
+      </w:pPr>
+      <w:r>
+        <w:t>1 wymiar</w:t>
+      </w:r>
+    </w:p>
+    <w:p>
+      <w:r>
+        <w:t xml:space="preserve">Wszystkie obserwacje są analogiczne do poprzednich funkcji. Najlepszy wynik przy ustalonych 1400 iteracjach max y = </w:t>
+      </w:r>
+      <w:r>
+        <w:t>0.002085363</w:t>
+      </w:r>
+      <w:r>
+        <w:t xml:space="preserve">. </w:t>
+      </w:r>
+    </w:p>
+    <w:p>
+      <w:pPr>
+        <w:pStyle w:val="Nagwek3"/>
+      </w:pPr>
+      <w:r>
+        <w:t>5 wymiarów</w:t>
+      </w:r>
+    </w:p>
+    <w:p>
+      <w:r>
+        <w:t xml:space="preserve">Najlepszy wynik wyniósł zaledwie y = </w:t>
+      </w:r>
+      <w:r>
+        <w:t>9.256569</w:t>
+      </w:r>
+      <w:r>
+        <w:t>.</w:t>
+      </w:r>
+    </w:p>
+    <w:p>
+      <w:pPr>
+        <w:pStyle w:val="Nagwek3"/>
+      </w:pPr>
+      <w:r>
+        <w:t>10 wymiarów</w:t>
+      </w:r>
+    </w:p>
+    <w:p>
+      <w:r>
+        <w:t>Nic się nie zmieniło. W celach porównawczych najlepszy wynik y =</w:t>
       </w:r>
       <w:r>
         <w:t xml:space="preserve"> </w:t>
       </w:r>
-    </w:p>
-    <w:p>
-      <w:r>
-        <w:t xml:space="preserve">Przeprowadzono również prosty test polegający na połączeniu 10-krotnie wyższej temperatury początkowej T = 1 000 000. </w:t>
-      </w:r>
-      <w:r>
-        <w:t>Wynik</w:t>
-      </w:r>
-      <w:r>
-        <w:t xml:space="preserve"> w obu wersjach</w:t>
-      </w:r>
-      <w:r>
-        <w:t xml:space="preserve"> wyniósł y = </w:t>
-      </w:r>
-      <w:r>
-        <w:t>557.4477</w:t>
-      </w:r>
-      <w:r>
-        <w:t>.</w:t>
-      </w:r>
-    </w:p>
-    <w:p>
-      <w:pPr>
-        <w:pStyle w:val="Nagwek2"/>
-      </w:pPr>
-      <w:r>
-        <w:t xml:space="preserve">Funkcja </w:t>
-      </w:r>
-      <w:proofErr w:type="spellStart"/>
-      <w:r>
-        <w:t>Rastragina</w:t>
-      </w:r>
-      <w:proofErr w:type="spellEnd"/>
-    </w:p>
-    <w:p>
-      <w:pPr>
-        <w:pStyle w:val="Nagwek3"/>
-      </w:pPr>
-      <w:r>
-        <w:t>1 wymiar</w:t>
-      </w:r>
-    </w:p>
-    <w:p>
-      <w:r>
-        <w:t xml:space="preserve">Wszystkie obserwacje są analogiczne do poprzednich funkcji. Najlepszy wynik przy ustalonych 1400 iteracjach max y = </w:t>
-      </w:r>
-      <w:r>
-        <w:t>0.002085363</w:t>
-      </w:r>
-      <w:r>
-        <w:t xml:space="preserve">. </w:t>
-      </w:r>
-    </w:p>
-    <w:p>
-      <w:pPr>
-        <w:pStyle w:val="Nagwek3"/>
-      </w:pPr>
-      <w:r>
-        <w:t>5 wymiarów</w:t>
-      </w:r>
-    </w:p>
-    <w:p>
-      <w:r>
-        <w:t xml:space="preserve">Najlepszy wynik wyniósł zaledwie y = </w:t>
-      </w:r>
-      <w:r>
-        <w:t>61.84226</w:t>
-      </w:r>
-      <w:r>
-        <w:t>.</w:t>
-      </w:r>
-    </w:p>
-    <w:p>
-      <w:pPr>
-        <w:pStyle w:val="Nagwek3"/>
-      </w:pPr>
-      <w:r>
-        <w:t>10 wymiarów</w:t>
-      </w:r>
-    </w:p>
-    <w:p>
-      <w:r>
-        <w:t xml:space="preserve">Nic się nie zmieniło. W celach porównawczych najlepszy wynik y = </w:t>
-      </w:r>
-      <w:r>
-        <w:t>171.7201</w:t>
+      <w:r>
+        <w:t>64.21758</w:t>
+      </w:r>
+      <w:r>
+        <w:t xml:space="preserve"> </w:t>
       </w:r>
       <w:r>
         <w:t xml:space="preserve"> został zapisany przy ustawieniu 1400 iteracji.</w:t>
       </w:r>
       <w:r>
-        <w:t xml:space="preserve"> W porównaniu do funkcji </w:t>
-      </w:r>
-      <w:proofErr w:type="spellStart"/>
-      <w:r>
-        <w:t>DeJonga</w:t>
-      </w:r>
-      <w:proofErr w:type="spellEnd"/>
-      <w:r>
-        <w:t xml:space="preserve"> wynik był zaskakująco niski, jednak wciąż daleki od ideału.</w:t>
-      </w:r>
-    </w:p>
-    <w:p>
-      <w:pPr>
-        <w:pStyle w:val="Nagwek2"/>
-      </w:pPr>
-      <w:r>
-        <w:t>Porównanie</w:t>
-      </w:r>
-    </w:p>
-    <w:p>
-      <w:r>
-        <w:t>Porównanie wykonane dla ustawień, gdzie maksymalna liczba iteracji wynosiła 1400.</w:t>
-      </w:r>
-      <w:r>
-        <w:t xml:space="preserve"> Reszta parametrów pozostała w ustawieniach domyślnych T = 100 000, </w:t>
-      </w:r>
-      <w:proofErr w:type="spellStart"/>
-      <w:r>
-        <w:t>kB</w:t>
-      </w:r>
-      <w:proofErr w:type="spellEnd"/>
-      <w:r>
-        <w:t xml:space="preserve"> = 1, gamma = 1, ponieważ nic nie wskazywało na to, że mają jakieś poważne znaczenie.</w:t>
+        <w:t xml:space="preserve"> </w:t>
+      </w:r>
+    </w:p>
+    <w:p>
+      <w:pPr>
+        <w:pStyle w:val="Nagwek1"/>
+      </w:pPr>
+      <w:r>
+        <w:t xml:space="preserve">Porównanie </w:t>
+      </w:r>
+    </w:p>
+    <w:p>
+      <w:r>
+        <w:t>W</w:t>
+      </w:r>
+      <w:r>
+        <w:t>ykonane dla ustawień, gdzie maksymalna liczba iteracji wynosiła 1400.</w:t>
+      </w:r>
+      <w:r>
+        <w:t xml:space="preserve"> Reszta parametrów pozostała w ustawieniach domyślnych T = 100 000, kB = 1, gamma = 1, ponieważ nic nie wskazywało na to, że mają jakieś poważne znaczenie.</w:t>
       </w:r>
       <w:r>
         <w:t xml:space="preserve"> Tabela ma na celu porównanie jakie funkcje są najtrudniejsze dla algorytmu.</w:t>
@@ -1436,11 +1309,9 @@
             <w:tcW w:w="3020" w:type="dxa"/>
           </w:tcPr>
           <w:p>
-            <w:proofErr w:type="spellStart"/>
             <w:r>
               <w:t>Ackley</w:t>
             </w:r>
-            <w:proofErr w:type="spellEnd"/>
           </w:p>
         </w:tc>
         <w:tc>
@@ -1470,12 +1341,9 @@
             <w:tcW w:w="3020" w:type="dxa"/>
           </w:tcPr>
           <w:p>
-            <w:proofErr w:type="spellStart"/>
             <w:r>
-              <w:lastRenderedPageBreak/>
               <w:t>Ackley</w:t>
             </w:r>
-            <w:proofErr w:type="spellEnd"/>
           </w:p>
         </w:tc>
         <w:tc>
@@ -1494,7 +1362,7 @@
           </w:tcPr>
           <w:p>
             <w:r>
-              <w:t>15.17185</w:t>
+              <w:t>19.53637</w:t>
             </w:r>
           </w:p>
         </w:tc>
@@ -1505,11 +1373,10 @@
             <w:tcW w:w="3020" w:type="dxa"/>
           </w:tcPr>
           <w:p>
-            <w:proofErr w:type="spellStart"/>
             <w:r>
+              <w:lastRenderedPageBreak/>
               <w:t>Ackley</w:t>
             </w:r>
-            <w:proofErr w:type="spellEnd"/>
           </w:p>
         </w:tc>
         <w:tc>
@@ -1528,7 +1395,7 @@
           </w:tcPr>
           <w:p>
             <w:r>
-              <w:t>20.57954</w:t>
+              <w:t>20.14332</w:t>
             </w:r>
           </w:p>
         </w:tc>
@@ -1539,11 +1406,9 @@
             <w:tcW w:w="3020" w:type="dxa"/>
           </w:tcPr>
           <w:p>
-            <w:proofErr w:type="spellStart"/>
             <w:r>
               <w:t>DeJong</w:t>
             </w:r>
-            <w:proofErr w:type="spellEnd"/>
           </w:p>
         </w:tc>
         <w:tc>
@@ -1562,7 +1427,7 @@
           </w:tcPr>
           <w:p>
             <w:r>
-              <w:t>2.095604e-05</w:t>
+              <w:t>3.725518e-09</w:t>
             </w:r>
           </w:p>
         </w:tc>
@@ -1573,11 +1438,9 @@
             <w:tcW w:w="3020" w:type="dxa"/>
           </w:tcPr>
           <w:p>
-            <w:proofErr w:type="spellStart"/>
             <w:r>
               <w:t>DeJong</w:t>
             </w:r>
-            <w:proofErr w:type="spellEnd"/>
           </w:p>
         </w:tc>
         <w:tc>
@@ -1596,7 +1459,7 @@
           </w:tcPr>
           <w:p>
             <w:r>
-              <w:t>136.2839</w:t>
+              <w:t>0.04234984</w:t>
             </w:r>
           </w:p>
         </w:tc>
@@ -1607,11 +1470,9 @@
             <w:tcW w:w="3020" w:type="dxa"/>
           </w:tcPr>
           <w:p>
-            <w:proofErr w:type="spellStart"/>
             <w:r>
               <w:t>DeJong</w:t>
             </w:r>
-            <w:proofErr w:type="spellEnd"/>
           </w:p>
         </w:tc>
         <w:tc>
@@ -1630,7 +1491,7 @@
           </w:tcPr>
           <w:p>
             <w:r>
-              <w:t>1543.112</w:t>
+              <w:t>0.5510613</w:t>
             </w:r>
           </w:p>
         </w:tc>
@@ -1641,11 +1502,9 @@
             <w:tcW w:w="3020" w:type="dxa"/>
           </w:tcPr>
           <w:p>
-            <w:proofErr w:type="spellStart"/>
             <w:r>
               <w:t>Rastragin</w:t>
             </w:r>
-            <w:proofErr w:type="spellEnd"/>
           </w:p>
         </w:tc>
         <w:tc>
@@ -1664,7 +1523,7 @@
           </w:tcPr>
           <w:p>
             <w:r>
-              <w:t>0.002085363</w:t>
+              <w:t>1.667147e-06</w:t>
             </w:r>
           </w:p>
         </w:tc>
@@ -1675,11 +1534,9 @@
             <w:tcW w:w="3020" w:type="dxa"/>
           </w:tcPr>
           <w:p>
-            <w:proofErr w:type="spellStart"/>
             <w:r>
               <w:t>Rastragin</w:t>
             </w:r>
-            <w:proofErr w:type="spellEnd"/>
           </w:p>
         </w:tc>
         <w:tc>
@@ -1698,7 +1555,7 @@
           </w:tcPr>
           <w:p>
             <w:r>
-              <w:t>61.84226</w:t>
+              <w:t>9.256569</w:t>
             </w:r>
           </w:p>
         </w:tc>
@@ -1709,11 +1566,9 @@
             <w:tcW w:w="3020" w:type="dxa"/>
           </w:tcPr>
           <w:p>
-            <w:proofErr w:type="spellStart"/>
             <w:r>
               <w:t>Rastragin</w:t>
             </w:r>
-            <w:proofErr w:type="spellEnd"/>
           </w:p>
         </w:tc>
         <w:tc>
@@ -1732,7 +1587,10 @@
           </w:tcPr>
           <w:p>
             <w:r>
-              <w:t>171.7201</w:t>
+              <w:t>64.21758</w:t>
+            </w:r>
+            <w:r>
+              <w:t xml:space="preserve"> </w:t>
             </w:r>
           </w:p>
         </w:tc>
@@ -1743,29 +1601,23 @@
         <w:br/>
         <w:t xml:space="preserve">Według osiąganych wyników można powiedzieć, że najtrudniejszą funkcją dla tego algorytmu jest f. </w:t>
       </w:r>
-      <w:proofErr w:type="spellStart"/>
-      <w:r>
-        <w:t>DeJong’a</w:t>
-      </w:r>
-      <w:proofErr w:type="spellEnd"/>
+      <w:r>
+        <w:t>Rastragina</w:t>
+      </w:r>
       <w:r>
         <w:t xml:space="preserve">, średnia jest f. </w:t>
       </w:r>
-      <w:proofErr w:type="spellStart"/>
-      <w:r>
-        <w:t>Rastragina</w:t>
-      </w:r>
-      <w:proofErr w:type="spellEnd"/>
+      <w:r>
+        <w:t>Ackley’a</w:t>
+      </w:r>
       <w:r>
         <w:t xml:space="preserve">, a najprostsza jest funkcja </w:t>
       </w:r>
-      <w:proofErr w:type="spellStart"/>
-      <w:r>
-        <w:t>Ackley’a</w:t>
-      </w:r>
-      <w:proofErr w:type="spellEnd"/>
-      <w:r>
-        <w:t>. Nawet dla najprostszej z nich, wyniki dla wielu wymiarów były bardzo słabe, ale we wszystkich przypadkach jednowymiarowych algorytm poradził sobie całkiem dobrze.</w:t>
+      <w:r>
+        <w:t>DeJong</w:t>
+      </w:r>
+      <w:r>
+        <w:t xml:space="preserve">’a. </w:t>
       </w:r>
     </w:p>
     <w:p>
@@ -1802,15 +1654,7 @@
         </w:numPr>
       </w:pPr>
       <w:r>
-        <w:t xml:space="preserve">Największy wpływ ma czynnik losowy, czyli </w:t>
-      </w:r>
-      <w:proofErr w:type="spellStart"/>
-      <w:r>
-        <w:t>seed</w:t>
-      </w:r>
-      <w:proofErr w:type="spellEnd"/>
-      <w:r>
-        <w:t xml:space="preserve"> oraz liczba iteracji</w:t>
+        <w:t>Największy wpływ ma czynnik losowy, czyli seed oraz liczba iteracji</w:t>
       </w:r>
     </w:p>
     <w:p>
@@ -1822,7 +1666,16 @@
         </w:numPr>
       </w:pPr>
       <w:r>
-        <w:t>Nawet przy ogromnej liczbie iteracji algorytm ma problem z dojściem do choć dobrych wyników przy wielu wymiarach</w:t>
+        <w:t xml:space="preserve">Algorytm radzi sobie </w:t>
+      </w:r>
+      <w:r>
+        <w:t xml:space="preserve">bardzo </w:t>
+      </w:r>
+      <w:r>
+        <w:t>dobrze dla funkcji o bardzo niskiej liczbie wymiarów</w:t>
+      </w:r>
+      <w:r>
+        <w:t xml:space="preserve"> (łatwych)</w:t>
       </w:r>
     </w:p>
     <w:p>
@@ -1834,10 +1687,13 @@
         </w:numPr>
       </w:pPr>
       <w:r>
-        <w:t>Algorytm radzi sobie dobrze tylko dla funkcji o bardzo niskiej liczbie wymiarów</w:t>
-      </w:r>
-      <w:r>
-        <w:t xml:space="preserve"> (łatwych)</w:t>
+        <w:t xml:space="preserve">Zbieżność algorytmu jest nieprzewidywalna – brakuje stabilnych i konsekwentnych popraw wraz z iteracjami. Zamiast tego występuje „pauza”, a po kilkuset/kilku tysiącach iteracji nagła </w:t>
+      </w:r>
+      <w:r>
+        <w:t>zmiana</w:t>
+      </w:r>
+      <w:r>
+        <w:t xml:space="preserve"> – wskazuje to na losowość w działaniu.</w:t>
       </w:r>
     </w:p>
     <w:p>
@@ -1849,13 +1705,7 @@
         </w:numPr>
       </w:pPr>
       <w:r>
-        <w:t xml:space="preserve">Zbieżność algorytmu jest niska i bardzo nieprzewidywalna – brakuje stabilnych i konsekwentnych popraw wraz z iteracjami. Zamiast tego występuje „pauza”, a po kilkuset/kilku tysiącach iteracji nagła </w:t>
-      </w:r>
-      <w:r>
-        <w:t>zmiana</w:t>
-      </w:r>
-      <w:r>
-        <w:t xml:space="preserve"> – wskazuje to na losowość w działaniu.</w:t>
+        <w:t>Optymalizacja trudniejszych funkcji daje się wykonać tylko częściowo dla bardzo dużej liczby iteracji – nie da się ocenić, czy dalsze ich zwiększanie doprowadziło by do optimum</w:t>
       </w:r>
     </w:p>
     <w:p>
@@ -1867,7 +1717,7 @@
         </w:numPr>
       </w:pPr>
       <w:r>
-        <w:t>Przy braku popraw wraz z iteracjami, nie ma pewności, że algorytm kiedykolwiek znajdzie lepsze rozwiązanie – ciężko zdecydować kiedy zatrzymać</w:t>
+        <w:t>Trudność funkcji ma wpływ na osiągane wyniki</w:t>
       </w:r>
     </w:p>
     <w:p>
@@ -1879,46 +1729,26 @@
         </w:numPr>
       </w:pPr>
       <w:r>
-        <w:t>Trudność funkcji ma wpływ na osiągane wyniki</w:t>
-      </w:r>
-    </w:p>
-    <w:p>
-      <w:r>
-        <w:t xml:space="preserve">Podsumowując, prymitywność i prostota algorytmu sprawia, że jest </w:t>
+        <w:t>Algorytm działa dość szybko</w:t>
+      </w:r>
+    </w:p>
+    <w:p>
+      <w:r>
+        <w:t xml:space="preserve">Podsumowując, prymitywność i prostota algorytmu sprawia, że </w:t>
+      </w:r>
+      <w:r>
+        <w:t xml:space="preserve">działa na zasadzie „albo da dobry wynik albo nie”. Zauważalny jest brak wpływu innych parametrów niż liczba iteracji, co sprawia że algorytm można uznać bardziej za ulepszoną zgadywankę. Nie można mu jednak odmówić tego, że przy odpowiedniej liczbie prób jest w stanie znajdywać rozwiązania stosunkowo bliskie optimum. Trzeba jednak pamiętać, że „stosunkowo bliskie” według osobistej oceny w prostym badaniu projektowym, a rozwiązanie, które było by wystarczające by rozwiązać nim realny problem to dwie odległe rzeczy. Tak zaimplementowany algorytm jest </w:t>
       </w:r>
       <w:r>
         <w:rPr>
           <w:b/>
           <w:bCs/>
         </w:rPr>
-        <w:t>skuteczny tylko dla bardzo prostych zadań</w:t>
-      </w:r>
-      <w:r>
-        <w:t xml:space="preserve">. Dla bardziej skomplikowanych problemów banalne </w:t>
-      </w:r>
-      <w:r>
-        <w:rPr>
-          <w:b/>
-          <w:bCs/>
-        </w:rPr>
-        <w:t>podejście losowego przeszukiwania wokół znanego minimum jest niewystarczające</w:t>
-      </w:r>
-      <w:r>
-        <w:t>, nawet przy wielu tysiącach iteracji.</w:t>
-      </w:r>
-    </w:p>
-    <w:p>
-      <w:pPr>
-        <w:pStyle w:val="Nagwek1"/>
-      </w:pPr>
-      <w:r>
-        <w:t xml:space="preserve">Bardziej odporna implementacja w </w:t>
-      </w:r>
-      <w:proofErr w:type="spellStart"/>
-      <w:r>
-        <w:t>Python</w:t>
-      </w:r>
-      <w:proofErr w:type="spellEnd"/>
+        <w:t>użyteczny tylko dla prostych problemów</w:t>
+      </w:r>
+      <w:r>
+        <w:t>.</w:t>
+      </w:r>
     </w:p>
     <w:sectPr>
       <w:pgSz w:w="11906" w:h="16838"/>

</xml_diff>

<commit_message>
oddanie cw8, pobranie cw9
</commit_message>
<xml_diff>
--- a/cw8/doc/Sprawozdanie.docx
+++ b/cw8/doc/Sprawozdanie.docx
@@ -80,9 +80,9 @@
           <w:noProof/>
         </w:rPr>
         <w:drawing>
-          <wp:inline distT="0" distB="0" distL="0" distR="0" wp14:anchorId="172E8BB3" wp14:editId="381DFB22">
-            <wp:extent cx="4003040" cy="3002280"/>
-            <wp:effectExtent l="0" t="0" r="0" b="7620"/>
+          <wp:inline distT="0" distB="0" distL="0" distR="0" wp14:anchorId="172E8BB3" wp14:editId="245AF3B3">
+            <wp:extent cx="5557520" cy="4168140"/>
+            <wp:effectExtent l="0" t="0" r="5080" b="3810"/>
             <wp:docPr id="1400118945" name="Obraz 15"/>
             <wp:cNvGraphicFramePr>
               <a:graphicFrameLocks xmlns:a="http://schemas.openxmlformats.org/drawingml/2006/main" noChangeAspect="1"/>
@@ -112,7 +112,7 @@
                   <pic:spPr bwMode="auto">
                     <a:xfrm>
                       <a:off x="0" y="0"/>
-                      <a:ext cx="4003040" cy="3002280"/>
+                      <a:ext cx="5557520" cy="4168140"/>
                     </a:xfrm>
                     <a:prstGeom prst="rect">
                       <a:avLst/>
@@ -154,9 +154,9 @@
         </w:rPr>
         <w:lastRenderedPageBreak/>
         <w:drawing>
-          <wp:inline distT="0" distB="0" distL="0" distR="0" wp14:anchorId="01ABE5B4" wp14:editId="5F2BA7B3">
-            <wp:extent cx="3931920" cy="2948940"/>
-            <wp:effectExtent l="0" t="0" r="0" b="3810"/>
+          <wp:inline distT="0" distB="0" distL="0" distR="0" wp14:anchorId="01ABE5B4" wp14:editId="0ADCDEDA">
+            <wp:extent cx="5323840" cy="3992880"/>
+            <wp:effectExtent l="0" t="0" r="0" b="7620"/>
             <wp:docPr id="442316214" name="Obraz 16"/>
             <wp:cNvGraphicFramePr>
               <a:graphicFrameLocks xmlns:a="http://schemas.openxmlformats.org/drawingml/2006/main" noChangeAspect="1"/>
@@ -186,7 +186,7 @@
                   <pic:spPr bwMode="auto">
                     <a:xfrm>
                       <a:off x="0" y="0"/>
-                      <a:ext cx="3931920" cy="2948940"/>
+                      <a:ext cx="5323840" cy="3992880"/>
                     </a:xfrm>
                     <a:prstGeom prst="rect">
                       <a:avLst/>
@@ -221,9 +221,9 @@
           <w:noProof/>
         </w:rPr>
         <w:drawing>
-          <wp:inline distT="0" distB="0" distL="0" distR="0" wp14:anchorId="195792F8" wp14:editId="4208F3EF">
-            <wp:extent cx="3688080" cy="2766060"/>
-            <wp:effectExtent l="0" t="0" r="7620" b="0"/>
+          <wp:inline distT="0" distB="0" distL="0" distR="0" wp14:anchorId="195792F8" wp14:editId="4E111852">
+            <wp:extent cx="4409440" cy="3307080"/>
+            <wp:effectExtent l="0" t="0" r="0" b="7620"/>
             <wp:docPr id="662925426" name="Obraz 14"/>
             <wp:cNvGraphicFramePr>
               <a:graphicFrameLocks xmlns:a="http://schemas.openxmlformats.org/drawingml/2006/main" noChangeAspect="1"/>
@@ -253,7 +253,7 @@
                   <pic:spPr bwMode="auto">
                     <a:xfrm>
                       <a:off x="0" y="0"/>
-                      <a:ext cx="3688080" cy="2766060"/>
+                      <a:ext cx="4409440" cy="3307080"/>
                     </a:xfrm>
                     <a:prstGeom prst="rect">
                       <a:avLst/>
@@ -280,9 +280,9 @@
         </w:rPr>
         <w:lastRenderedPageBreak/>
         <w:drawing>
-          <wp:inline distT="0" distB="0" distL="0" distR="0" wp14:anchorId="7640C4DE" wp14:editId="102C8DBF">
-            <wp:extent cx="3848100" cy="2886075"/>
-            <wp:effectExtent l="0" t="0" r="0" b="9525"/>
+          <wp:inline distT="0" distB="0" distL="0" distR="0" wp14:anchorId="7640C4DE" wp14:editId="55761A40">
+            <wp:extent cx="4396740" cy="3297555"/>
+            <wp:effectExtent l="0" t="0" r="3810" b="0"/>
             <wp:docPr id="1666789125" name="Obraz 13"/>
             <wp:cNvGraphicFramePr>
               <a:graphicFrameLocks xmlns:a="http://schemas.openxmlformats.org/drawingml/2006/main" noChangeAspect="1"/>
@@ -312,7 +312,7 @@
                   <pic:spPr bwMode="auto">
                     <a:xfrm>
                       <a:off x="0" y="0"/>
-                      <a:ext cx="3848100" cy="2886075"/>
+                      <a:ext cx="4396740" cy="3297555"/>
                     </a:xfrm>
                     <a:prstGeom prst="rect">
                       <a:avLst/>
@@ -335,6 +335,9 @@
       <w:r>
         <w:t>– dwa zakresy</w:t>
       </w:r>
+      <w:r>
+        <w:t xml:space="preserve"> badań przedstawione na dwóch wykresach</w:t>
+      </w:r>
     </w:p>
     <w:p>
       <w:r>
@@ -350,9 +353,9 @@
           <w:noProof/>
         </w:rPr>
         <w:drawing>
-          <wp:inline distT="0" distB="0" distL="0" distR="0" wp14:anchorId="5FA9A0A7" wp14:editId="64E6F005">
-            <wp:extent cx="3312160" cy="2484120"/>
-            <wp:effectExtent l="0" t="0" r="2540" b="0"/>
+          <wp:inline distT="0" distB="0" distL="0" distR="0" wp14:anchorId="5FA9A0A7" wp14:editId="1643E711">
+            <wp:extent cx="3853180" cy="2889885"/>
+            <wp:effectExtent l="0" t="0" r="0" b="5715"/>
             <wp:docPr id="601474589" name="Obraz 9"/>
             <wp:cNvGraphicFramePr>
               <a:graphicFrameLocks xmlns:a="http://schemas.openxmlformats.org/drawingml/2006/main" noChangeAspect="1"/>
@@ -382,7 +385,7 @@
                   <pic:spPr bwMode="auto">
                     <a:xfrm>
                       <a:off x="0" y="0"/>
-                      <a:ext cx="3312160" cy="2484120"/>
+                      <a:ext cx="3853180" cy="2889885"/>
                     </a:xfrm>
                     <a:prstGeom prst="rect">
                       <a:avLst/>
@@ -405,11 +408,18 @@
     </w:p>
     <w:p>
       <w:r>
-        <w:t>Najbardziej wyraźną zależność miał parametr maxiter, ponieważ wynik końcowy poprawiał się wraz ze zwiększaniem iteracji. Dla części seed widać jednak, że po pewnym momencie wynik się zatrzymywał i większa liczba iteracji nic nie dała. Można to jednak porównać do zwykłego zgadywania – oczywiście im więcej „strzałów” wykonamy tym większa szansa, że coś się uda. Istnieje również szansa, że w badanym przypadku wynik wpadał w minimum lokalne, a ze względu na zaimplementowaną metodę tworzenia kolejnego rozwiązanie przez dodanie szumu nie był on w stanie się z niego wybić, więc niezależnie od liczby iteracji algorytm tkwił w miejscu.</w:t>
-      </w:r>
-    </w:p>
-    <w:p>
-      <w:r>
+        <w:t>Najbardziej wyraźną zależność miał parametr maxiter, ponieważ wynik końcowy poprawiał się wraz ze zwiększaniem iteracji. Dla części seed widać jednak, że po pewnym momencie wynik się zatrzymywał i większa liczba iteracji nic nie dała. Można to jednak porównać do zwykłego zgadywania – oczywiście im więcej „strzałów” wykonamy tym większa szansa, że coś się uda. Istnieje również szansa, że w badanym przypadku wynik wpadał w minimum lokalne, a ze względu na zaimplementowaną metodę tworzenia kolejnego rozwiązani</w:t>
+      </w:r>
+      <w:r>
+        <w:t>a</w:t>
+      </w:r>
+      <w:r>
+        <w:t xml:space="preserve"> przez dodanie szumu nie był on w stanie się z niego wybić, więc niezależnie od liczby iteracji algorytm tkwił w miejscu.</w:t>
+      </w:r>
+    </w:p>
+    <w:p>
+      <w:r>
+        <w:lastRenderedPageBreak/>
         <w:t xml:space="preserve">Ogólnie należy również wspomnieć, że </w:t>
       </w:r>
       <w:r>
@@ -424,7 +434,6 @@
         <w:pStyle w:val="Nagwek3"/>
       </w:pPr>
       <w:r>
-        <w:lastRenderedPageBreak/>
         <w:t>5 wymiarów</w:t>
       </w:r>
     </w:p>
@@ -768,6 +777,9 @@
         <w:t>20.14332</w:t>
       </w:r>
       <w:r>
+        <w:t>, żeby zapewnić zgodność z ustawieniami w pozostałych przypadkach</w:t>
+      </w:r>
+      <w:r>
         <w:t xml:space="preserve">. Widać jednak, że dodatkowe iteracje </w:t>
       </w:r>
       <w:r>
@@ -811,9 +823,9 @@
         </w:rPr>
         <w:lastRenderedPageBreak/>
         <w:drawing>
-          <wp:inline distT="0" distB="0" distL="0" distR="0" wp14:anchorId="2791CE99" wp14:editId="1D1B2BE8">
-            <wp:extent cx="3982720" cy="2987040"/>
-            <wp:effectExtent l="0" t="0" r="0" b="3810"/>
+          <wp:inline distT="0" distB="0" distL="0" distR="0" wp14:anchorId="2791CE99" wp14:editId="1BC71D8B">
+            <wp:extent cx="4660900" cy="3495675"/>
+            <wp:effectExtent l="0" t="0" r="6350" b="9525"/>
             <wp:docPr id="625367764" name="Obraz 2"/>
             <wp:cNvGraphicFramePr>
               <a:graphicFrameLocks xmlns:a="http://schemas.openxmlformats.org/drawingml/2006/main" noChangeAspect="1"/>
@@ -843,7 +855,7 @@
                   <pic:spPr bwMode="auto">
                     <a:xfrm>
                       <a:off x="0" y="0"/>
-                      <a:ext cx="3982720" cy="2987040"/>
+                      <a:ext cx="4660900" cy="3495675"/>
                     </a:xfrm>
                     <a:prstGeom prst="rect">
                       <a:avLst/>
@@ -873,9 +885,9 @@
           <w:noProof/>
         </w:rPr>
         <w:drawing>
-          <wp:inline distT="0" distB="0" distL="0" distR="0" wp14:anchorId="48545723" wp14:editId="06F1CD76">
-            <wp:extent cx="4185920" cy="3139440"/>
-            <wp:effectExtent l="0" t="0" r="5080" b="3810"/>
+          <wp:inline distT="0" distB="0" distL="0" distR="0" wp14:anchorId="48545723" wp14:editId="068618B2">
+            <wp:extent cx="4681220" cy="3510915"/>
+            <wp:effectExtent l="0" t="0" r="5080" b="0"/>
             <wp:docPr id="1197598418" name="Obraz 1"/>
             <wp:cNvGraphicFramePr>
               <a:graphicFrameLocks xmlns:a="http://schemas.openxmlformats.org/drawingml/2006/main" noChangeAspect="1"/>
@@ -905,7 +917,7 @@
                   <pic:spPr bwMode="auto">
                     <a:xfrm>
                       <a:off x="0" y="0"/>
-                      <a:ext cx="4185920" cy="3139440"/>
+                      <a:ext cx="4681220" cy="3510915"/>
                     </a:xfrm>
                     <a:prstGeom prst="rect">
                       <a:avLst/>
@@ -936,6 +948,7 @@
         <w:pStyle w:val="Nagwek3"/>
       </w:pPr>
       <w:r>
+        <w:lastRenderedPageBreak/>
         <w:t>5 wymiarów</w:t>
       </w:r>
     </w:p>
@@ -996,17 +1009,7 @@
         <w:t>.</w:t>
       </w:r>
       <w:r>
-        <w:t xml:space="preserve"> </w:t>
-      </w:r>
-      <w:r>
-        <w:t xml:space="preserve">W tym przypadku przeprowadzono dodatkowe doświadczenie polegające na sprawdzeniu zbieżności dla </w:t>
-      </w:r>
-      <w:r>
-        <w:lastRenderedPageBreak/>
-        <w:t>10 000 iteracji.</w:t>
-      </w:r>
-      <w:r>
-        <w:t xml:space="preserve"> Wybrane zostało inne jądro generatora, by sprawdzić czy dzięki większej liczbie zdoła „dogonić” to najlepsze. Nie udało się to i wynik ostateczny wyniósł y = </w:t>
+        <w:t xml:space="preserve"> W tym przypadku przeprowadzono dodatkowe doświadczenie polegające na sprawdzeniu zbieżności dla 10 000 iteracji. Wybrane zostało inne jądro generatora, by sprawdzić czy dzięki większej liczbie zdoła „dogonić” to najlepsze. Nie udało się to i wynik ostateczny wyniósł y = </w:t>
       </w:r>
       <w:r>
         <w:t>0.629611</w:t>
@@ -1605,13 +1608,25 @@
         <w:t>Rastragina</w:t>
       </w:r>
       <w:r>
-        <w:t xml:space="preserve">, średnia jest f. </w:t>
+        <w:t>, średni</w:t>
+      </w:r>
+      <w:r>
+        <w:t>o trudna</w:t>
+      </w:r>
+      <w:r>
+        <w:t xml:space="preserve"> jest f. </w:t>
       </w:r>
       <w:r>
         <w:t>Ackley’a</w:t>
       </w:r>
       <w:r>
-        <w:t xml:space="preserve">, a najprostsza jest funkcja </w:t>
+        <w:t xml:space="preserve">, a najprostsza </w:t>
+      </w:r>
+      <w:r>
+        <w:t xml:space="preserve">(wciąż raczej trudna) </w:t>
+      </w:r>
+      <w:r>
+        <w:t xml:space="preserve">jest funkcja </w:t>
       </w:r>
       <w:r>
         <w:t>DeJong</w:t>
@@ -1729,7 +1744,34 @@
         </w:numPr>
       </w:pPr>
       <w:r>
-        <w:t>Algorytm działa dość szybko</w:t>
+        <w:t>Algorytm działa szybko</w:t>
+      </w:r>
+      <w:r>
+        <w:t xml:space="preserve"> – </w:t>
+      </w:r>
+      <w:r>
+        <w:t>dla większości testowanych ustawień</w:t>
+      </w:r>
+      <w:r>
+        <w:t xml:space="preserve"> </w:t>
+      </w:r>
+      <w:r>
+        <w:t>ok. 1 sekundy lub nawet mniej</w:t>
+      </w:r>
+      <w:r>
+        <w:t xml:space="preserve"> </w:t>
+      </w:r>
+    </w:p>
+    <w:p>
+      <w:pPr>
+        <w:pStyle w:val="Akapitzlist"/>
+        <w:numPr>
+          <w:ilvl w:val="0"/>
+          <w:numId w:val="2"/>
+        </w:numPr>
+      </w:pPr>
+      <w:r>
+        <w:t>Duży wpływ losowości znacznie utrudniał analizę potencjalnego niskiego, ale nie zerowego wpływu innych parametrów na wyniki. Efektywna wizualizacja oraz ręczny odczyt i porównanie z raportów był bardzo trudny – praktycznie niemożliwy</w:t>
       </w:r>
     </w:p>
     <w:p>
@@ -1748,6 +1790,448 @@
       </w:r>
       <w:r>
         <w:t>.</w:t>
+      </w:r>
+    </w:p>
+    <w:p>
+      <w:r>
+        <w:t>Zaletą SA jest jednak błyskawiczne działanie, co pozwala na użycie go jako wstępu do bardziej zaawansowanego algorytmu. Można wykonać bardzo szybkie kilka tysięcy iteracji S, by przybliżyć się w kierunku rozwiązania, a następnie wystartować ze znalezionego punktu bardziej wyszukanym i potencjalnie kosztowniejszym innym algorytmem. Takie podejście było by szczególnie skuteczne dla f. DeJonga, bo w tym przypadku SA dochodziło do wartości bliskich optimum.</w:t>
+      </w:r>
+    </w:p>
+    <w:p>
+      <w:pPr>
+        <w:pStyle w:val="Nagwek1"/>
+      </w:pPr>
+      <w:r>
+        <w:t>Dodatkowe badanie – zaawansowane SA w Python</w:t>
+      </w:r>
+    </w:p>
+    <w:p>
+      <w:r>
+        <w:t>Badanie polegało na próbie uzyskania lepszych wyników z użyciem dostarczonej w materiałach implementacji SA</w:t>
+      </w:r>
+      <w:r>
+        <w:t xml:space="preserve"> (a właściwie DA – Dual Annealing)</w:t>
+      </w:r>
+      <w:r>
+        <w:t xml:space="preserve"> w Python, która posiadała większą liczbę różnorodnych parametrów od wersji C++. Testowanie nie było w tym przypadku tak dokładne i zostało wykonane ręcznie z jednoczesną obserwacją wyników i zachowania.</w:t>
+      </w:r>
+      <w:r>
+        <w:t xml:space="preserve"> Dobór parametrów był oparty o losowy przegląd, a później również o podstawowa analizę dokumentacji użytej funkcji dual_annealing z pakietu scipy.</w:t>
+      </w:r>
+    </w:p>
+    <w:p>
+      <w:r>
+        <w:lastRenderedPageBreak/>
+        <w:t>Test został wykonany na 10 – wymiarowej funkcji Rastragina, ponieważ implementacja C++ poradziła sobie z nią najgorzej.</w:t>
+      </w:r>
+    </w:p>
+    <w:p>
+      <w:r>
+        <w:t xml:space="preserve">Po paru eksperymentach z parametrami udało się uzyskać najlepszy wynik </w:t>
+      </w:r>
+      <w:r>
+        <w:rPr>
+          <w:b/>
+          <w:bCs/>
+        </w:rPr>
+        <w:t xml:space="preserve">y = </w:t>
+      </w:r>
+      <w:r>
+        <w:rPr>
+          <w:b/>
+          <w:bCs/>
+        </w:rPr>
+        <w:t xml:space="preserve">2.842170943040401e-14 </w:t>
+      </w:r>
+      <w:r>
+        <w:rPr>
+          <w:b/>
+          <w:bCs/>
+        </w:rPr>
+        <w:t>(24 iteracje)</w:t>
+      </w:r>
+      <w:r>
+        <w:t xml:space="preserve"> dla parametrów x podobnie bliskich zeru. Uzyskiwane wyniki miały podobny rząd wielkości przy wielu uruchomieniach z różnych jądrem generatora losowego.</w:t>
+      </w:r>
+    </w:p>
+    <w:p>
+      <w:r>
+        <w:t xml:space="preserve">Te wyniki zostały uzyskane dla ustawień: </w:t>
+      </w:r>
+    </w:p>
+    <w:p>
+      <w:pPr>
+        <w:pStyle w:val="Akapitzlist"/>
+        <w:numPr>
+          <w:ilvl w:val="0"/>
+          <w:numId w:val="3"/>
+        </w:numPr>
+      </w:pPr>
+      <w:r>
+        <w:t>L.iteracji = 1000</w:t>
+      </w:r>
+    </w:p>
+    <w:p>
+      <w:pPr>
+        <w:pStyle w:val="Akapitzlist"/>
+        <w:numPr>
+          <w:ilvl w:val="0"/>
+          <w:numId w:val="3"/>
+        </w:numPr>
+      </w:pPr>
+      <w:r>
+        <w:t>Tempteratura start = 5320</w:t>
+      </w:r>
+    </w:p>
+    <w:p>
+      <w:pPr>
+        <w:pStyle w:val="Akapitzlist"/>
+        <w:numPr>
+          <w:ilvl w:val="0"/>
+          <w:numId w:val="3"/>
+        </w:numPr>
+      </w:pPr>
+      <w:r>
+        <w:t>Współczynnik restartu procesu (reannealing)</w:t>
+      </w:r>
+      <w:r>
+        <w:t xml:space="preserve"> </w:t>
+      </w:r>
+      <w:r>
+        <w:t>r</w:t>
+      </w:r>
+      <w:r>
+        <w:t>est_ratio</w:t>
+      </w:r>
+      <w:r>
+        <w:t xml:space="preserve"> = restart_temp_ratio</w:t>
+      </w:r>
+      <w:r>
+        <w:t xml:space="preserve"> = 0.0001</w:t>
+      </w:r>
+    </w:p>
+    <w:p>
+      <w:pPr>
+        <w:pStyle w:val="Akapitzlist"/>
+        <w:numPr>
+          <w:ilvl w:val="0"/>
+          <w:numId w:val="3"/>
+        </w:numPr>
+      </w:pPr>
+      <w:r>
+        <w:t xml:space="preserve">Skok w przestrzeni rozwiązań </w:t>
+      </w:r>
+      <w:r>
+        <w:t>Vis = 2.5</w:t>
+      </w:r>
+    </w:p>
+    <w:p>
+      <w:pPr>
+        <w:pStyle w:val="Akapitzlist"/>
+        <w:numPr>
+          <w:ilvl w:val="0"/>
+          <w:numId w:val="3"/>
+        </w:numPr>
+      </w:pPr>
+      <w:r>
+        <w:t xml:space="preserve">Rozkład prawdopod. Akceptacji </w:t>
+      </w:r>
+      <w:r>
+        <w:t xml:space="preserve">Acc = -5 </w:t>
+      </w:r>
+    </w:p>
+    <w:p>
+      <w:pPr>
+        <w:pStyle w:val="Akapitzlist"/>
+        <w:numPr>
+          <w:ilvl w:val="0"/>
+          <w:numId w:val="3"/>
+        </w:numPr>
+      </w:pPr>
+      <w:r>
+        <w:t>Warunek stopu przeszukiwania lokalnego Max_tries = 1e7</w:t>
+      </w:r>
+    </w:p>
+    <w:p>
+      <w:r>
+        <w:t>Dało się uzyskać wyniki podobnej jakości w krótszym czasie dla większego rest_ratio = 0.01, jednak wtedy raz na jakiś czas dochodziło do osiągnięcia słabego wyniku w okolicach 1. Wyższa wartość powodowała częstsze restartowanie procesu, co sprawia że przy niefortunnych czynnikach losowych częstsze restarty mogły powodować brak zbieżności.</w:t>
+      </w:r>
+    </w:p>
+    <w:p>
+      <w:pPr>
+        <w:jc w:val="center"/>
+      </w:pPr>
+      <w:r>
+        <w:rPr>
+          <w:noProof/>
+        </w:rPr>
+        <w:drawing>
+          <wp:inline distT="0" distB="0" distL="0" distR="0" wp14:anchorId="6D7375CC" wp14:editId="073E2B6F">
+            <wp:extent cx="5760720" cy="4320540"/>
+            <wp:effectExtent l="0" t="0" r="0" b="3810"/>
+            <wp:docPr id="1271994721" name="Obraz 3"/>
+            <wp:cNvGraphicFramePr>
+              <a:graphicFrameLocks xmlns:a="http://schemas.openxmlformats.org/drawingml/2006/main" noChangeAspect="1"/>
+            </wp:cNvGraphicFramePr>
+            <a:graphic xmlns:a="http://schemas.openxmlformats.org/drawingml/2006/main">
+              <a:graphicData uri="http://schemas.openxmlformats.org/drawingml/2006/picture">
+                <pic:pic xmlns:pic="http://schemas.openxmlformats.org/drawingml/2006/picture">
+                  <pic:nvPicPr>
+                    <pic:cNvPr id="0" name="Picture 3"/>
+                    <pic:cNvPicPr>
+                      <a:picLocks noChangeAspect="1" noChangeArrowheads="1"/>
+                    </pic:cNvPicPr>
+                  </pic:nvPicPr>
+                  <pic:blipFill>
+                    <a:blip r:embed="rId19">
+                      <a:extLst>
+                        <a:ext uri="{28A0092B-C50C-407E-A947-70E740481C1C}">
+                          <a14:useLocalDpi xmlns:a14="http://schemas.microsoft.com/office/drawing/2010/main" val="0"/>
+                        </a:ext>
+                      </a:extLst>
+                    </a:blip>
+                    <a:srcRect/>
+                    <a:stretch>
+                      <a:fillRect/>
+                    </a:stretch>
+                  </pic:blipFill>
+                  <pic:spPr bwMode="auto">
+                    <a:xfrm>
+                      <a:off x="0" y="0"/>
+                      <a:ext cx="5760720" cy="4320540"/>
+                    </a:xfrm>
+                    <a:prstGeom prst="rect">
+                      <a:avLst/>
+                    </a:prstGeom>
+                    <a:noFill/>
+                    <a:ln>
+                      <a:noFill/>
+                    </a:ln>
+                  </pic:spPr>
+                </pic:pic>
+              </a:graphicData>
+            </a:graphic>
+          </wp:inline>
+        </w:drawing>
+      </w:r>
+      <w:r>
+        <w:br/>
+        <w:t>Wykres przedstawiający wartości parametrów x w zależności od iteracji</w:t>
+      </w:r>
+    </w:p>
+    <w:p>
+      <w:r>
+        <w:t xml:space="preserve">Na wykresie jest zauważalny </w:t>
+      </w:r>
+      <w:r>
+        <w:t xml:space="preserve">ogólnie </w:t>
+      </w:r>
+      <w:r>
+        <w:t xml:space="preserve">dobry zbieg każdego parametru do 0 (w okolice 0), które w tej funkcji jest optymalne. </w:t>
+      </w:r>
+      <w:r>
+        <w:t>W tytule zawarte są te same parametry co w umieszczonej wyżej liście oraz seed_num, które mimo ustawienia po prostu nie było używane.</w:t>
+      </w:r>
+      <w:r>
+        <w:t xml:space="preserve"> Widać jednak wpływ losowej akceptacji innych rozwiązań – szczególnie na początku pracy algorytmu zauważalne są sytuacje, gdzie </w:t>
+      </w:r>
+      <w:r>
+        <w:lastRenderedPageBreak/>
+        <w:t>wartość parametrów ulega tymczasowemu pogorszeniu (np. x7 w okolicach 4 iteracji jest dalsze od 0 niż dla 1, czy 2 iteracji).</w:t>
+      </w:r>
+    </w:p>
+    <w:p>
+      <w:pPr>
+        <w:jc w:val="center"/>
+      </w:pPr>
+      <w:r>
+        <w:br/>
+      </w:r>
+      <w:r>
+        <w:rPr>
+          <w:noProof/>
+        </w:rPr>
+        <w:drawing>
+          <wp:inline distT="0" distB="0" distL="0" distR="0" wp14:anchorId="3A60FEFE" wp14:editId="78C6AAB2">
+            <wp:extent cx="5760720" cy="4320540"/>
+            <wp:effectExtent l="0" t="0" r="0" b="3810"/>
+            <wp:docPr id="315796953" name="Obraz 4"/>
+            <wp:cNvGraphicFramePr>
+              <a:graphicFrameLocks xmlns:a="http://schemas.openxmlformats.org/drawingml/2006/main" noChangeAspect="1"/>
+            </wp:cNvGraphicFramePr>
+            <a:graphic xmlns:a="http://schemas.openxmlformats.org/drawingml/2006/main">
+              <a:graphicData uri="http://schemas.openxmlformats.org/drawingml/2006/picture">
+                <pic:pic xmlns:pic="http://schemas.openxmlformats.org/drawingml/2006/picture">
+                  <pic:nvPicPr>
+                    <pic:cNvPr id="0" name="Picture 4"/>
+                    <pic:cNvPicPr>
+                      <a:picLocks noChangeAspect="1" noChangeArrowheads="1"/>
+                    </pic:cNvPicPr>
+                  </pic:nvPicPr>
+                  <pic:blipFill>
+                    <a:blip r:embed="rId20">
+                      <a:extLst>
+                        <a:ext uri="{28A0092B-C50C-407E-A947-70E740481C1C}">
+                          <a14:useLocalDpi xmlns:a14="http://schemas.microsoft.com/office/drawing/2010/main" val="0"/>
+                        </a:ext>
+                      </a:extLst>
+                    </a:blip>
+                    <a:srcRect/>
+                    <a:stretch>
+                      <a:fillRect/>
+                    </a:stretch>
+                  </pic:blipFill>
+                  <pic:spPr bwMode="auto">
+                    <a:xfrm>
+                      <a:off x="0" y="0"/>
+                      <a:ext cx="5760720" cy="4320540"/>
+                    </a:xfrm>
+                    <a:prstGeom prst="rect">
+                      <a:avLst/>
+                    </a:prstGeom>
+                    <a:noFill/>
+                    <a:ln>
+                      <a:noFill/>
+                    </a:ln>
+                  </pic:spPr>
+                </pic:pic>
+              </a:graphicData>
+            </a:graphic>
+          </wp:inline>
+        </w:drawing>
+      </w:r>
+      <w:r>
+        <w:br/>
+        <w:t>Zależność wyniku (y</w:t>
+      </w:r>
+      <w:r>
+        <w:t xml:space="preserve"> = wartość</w:t>
+      </w:r>
+      <w:r>
+        <w:t>) od iteracji</w:t>
+      </w:r>
+    </w:p>
+    <w:p>
+      <w:r>
+        <w:t xml:space="preserve">W przeciwieństwie do wersji C++ w tym przypadku zauważalna jest bardzo dobra zbieżność. Wartość </w:t>
+      </w:r>
+      <w:r>
+        <w:t xml:space="preserve">wyniku </w:t>
+      </w:r>
+      <w:r>
+        <w:t>Y szybko spada we wczesnych iteracjach – wykres jest bardzo stromy. Idąc dalej, zmiany są co raz mniejsze</w:t>
+      </w:r>
+      <w:r>
+        <w:t>.</w:t>
+      </w:r>
+    </w:p>
+    <w:p>
+      <w:r>
+        <w:t>Co do samej liczby iteracji to była ona znacznie mniejsza, lecz wynika to z faktu że są one inaczej liczone. W użytym Dual Annealing proces poszukiwań jest połączeniem globalnej eksploracji oraz lokalnej eksploatacji. Prawdopodobnie jedna iteracja algorytmu jest więc połączeniem dwóch oddzielnych poszukiwań. Sam czas trwania wynosił ok. 2 – 3 sekundy, co wciąż jest szybkie dla użytkownika, jednak wolniejsze niż wersja C++ (pomijając eksperymenty z ogromną liczbą iteracji).</w:t>
+      </w:r>
+    </w:p>
+    <w:p>
+      <w:pPr>
+        <w:pStyle w:val="Nagwek2"/>
+      </w:pPr>
+      <w:r>
+        <w:t>Wnioski</w:t>
+      </w:r>
+    </w:p>
+    <w:p>
+      <w:r>
+        <w:t>Można wysnuć następujące wnioski:</w:t>
+      </w:r>
+    </w:p>
+    <w:p>
+      <w:pPr>
+        <w:pStyle w:val="Akapitzlist"/>
+        <w:numPr>
+          <w:ilvl w:val="0"/>
+          <w:numId w:val="4"/>
+        </w:numPr>
+      </w:pPr>
+      <w:r>
+        <w:t>Bardziej zaawansowany algorytm Dual Annealing jest skuteczniejszy od klasycznego SA, posiada więcej parametrów, ale jest trochę wolniejszy</w:t>
+      </w:r>
+    </w:p>
+    <w:p>
+      <w:pPr>
+        <w:pStyle w:val="Akapitzlist"/>
+        <w:numPr>
+          <w:ilvl w:val="0"/>
+          <w:numId w:val="4"/>
+        </w:numPr>
+      </w:pPr>
+      <w:r>
+        <w:t>DA łączy eksploracje z eksploatacją przez co nie jest tak podatny na minima lokalne oraz przedwczesne spowolnienie jak banalny SA</w:t>
+      </w:r>
+    </w:p>
+    <w:p>
+      <w:pPr>
+        <w:pStyle w:val="Akapitzlist"/>
+        <w:numPr>
+          <w:ilvl w:val="0"/>
+          <w:numId w:val="4"/>
+        </w:numPr>
+      </w:pPr>
+      <w:r>
+        <w:t>Najbardziej znaczącymi parametrami DA okazały się być Temperatura startowa initial_temp oraz restart_temp_ratio</w:t>
+      </w:r>
+    </w:p>
+    <w:p>
+      <w:pPr>
+        <w:pStyle w:val="Akapitzlist"/>
+        <w:numPr>
+          <w:ilvl w:val="0"/>
+          <w:numId w:val="4"/>
+        </w:numPr>
+      </w:pPr>
+      <w:r>
+        <w:lastRenderedPageBreak/>
+        <w:t>Zbieżność wartości parametrów x oraz y jest znacznie lepsz</w:t>
+      </w:r>
+      <w:r>
+        <w:t>a</w:t>
+      </w:r>
+      <w:r>
+        <w:t xml:space="preserve"> dla DA niż SA. W DA zauważalny jest stabilny postęp wraz z iteracjami</w:t>
+      </w:r>
+      <w:r>
+        <w:t xml:space="preserve"> (ew. czasami tymczasowe pogorszenie)</w:t>
+      </w:r>
+      <w:r>
+        <w:t xml:space="preserve"> zamiast losowych małych popraw jak dla SA</w:t>
+      </w:r>
+    </w:p>
+    <w:p>
+      <w:pPr>
+        <w:pStyle w:val="Akapitzlist"/>
+        <w:numPr>
+          <w:ilvl w:val="0"/>
+          <w:numId w:val="4"/>
+        </w:numPr>
+      </w:pPr>
+      <w:r>
+        <w:t xml:space="preserve">Wydaje się, że największą wadą testowanej implementacji SA jest brak możliwości dostosowania zmian temperatury – jest możliwe tylko domyślne ustawienie, gdzie temperatura jest zmniejszana o wartość Tstart/n_iter. Ze względu na podobieństwo w działaniu można </w:t>
+      </w:r>
+      <w:r>
+        <w:t>ocenić</w:t>
+      </w:r>
+      <w:r>
+        <w:t>, że jest podobnie trywialne, a zarazem problematyczne co stałokrokowe metody gradientowe.</w:t>
+      </w:r>
+    </w:p>
+    <w:p>
+      <w:pPr>
+        <w:pStyle w:val="Akapitzlist"/>
+        <w:numPr>
+          <w:ilvl w:val="0"/>
+          <w:numId w:val="4"/>
+        </w:numPr>
+      </w:pPr>
+      <w:r>
+        <w:t>W DA połączenie eksploracji z eksploatacją oraz dokładniejsza parametryzacja pozwala na bardziej konsekwentne osiąganie porządnych wyników, niż trywialne SA, które można nazwać „ulepszoną zgadywanką” ze względu na wpływ losowości na jego wyniki</w:t>
       </w:r>
     </w:p>
     <w:sectPr>
@@ -1763,6 +2247,232 @@
 <file path=word/numbering.xml><?xml version="1.0" encoding="utf-8"?>
 <w:numbering xmlns:wpc="http://schemas.microsoft.com/office/word/2010/wordprocessingCanvas" xmlns:cx="http://schemas.microsoft.com/office/drawing/2014/chartex" xmlns:cx1="http://schemas.microsoft.com/office/drawing/2015/9/8/chartex" xmlns:cx2="http://schemas.microsoft.com/office/drawing/2015/10/21/chartex" xmlns:cx3="http://schemas.microsoft.com/office/drawing/2016/5/9/chartex" xmlns:cx4="http://schemas.microsoft.com/office/drawing/2016/5/10/chartex" xmlns:cx5="http://schemas.microsoft.com/office/drawing/2016/5/11/chartex" xmlns:cx6="http://schemas.microsoft.com/office/drawing/2016/5/12/chartex" xmlns:cx7="http://schemas.microsoft.com/office/drawing/2016/5/13/chartex" xmlns:cx8="http://schemas.microsoft.com/office/drawing/2016/5/14/chartex" xmlns:mc="http://schemas.openxmlformats.org/markup-compatibility/2006" xmlns:aink="http://schemas.microsoft.com/office/drawing/2016/ink" xmlns:am3d="http://schemas.microsoft.com/office/drawing/2017/model3d" xmlns:o="urn:schemas-microsoft-com:office:office" xmlns:oel="http://schemas.microsoft.com/office/2019/extlst" xmlns:r="http://schemas.openxmlformats.org/officeDocument/2006/relationships" xmlns:m="http://schemas.openxmlformats.org/officeDocument/2006/math" xmlns:v="urn:schemas-microsoft-com:vml" xmlns:wp14="http://schemas.microsoft.com/office/word/2010/wordprocessingDrawing" xmlns:wp="http://schemas.openxmlformats.org/drawingml/2006/wordprocessingDrawing" xmlns:w10="urn:schemas-microsoft-com:office:word" xmlns:w="http://schemas.openxmlformats.org/wordprocessingml/2006/main" xmlns:w14="http://schemas.microsoft.com/office/word/2010/wordml" xmlns:w15="http://schemas.microsoft.com/office/word/2012/wordml" xmlns:w16cex="http://schemas.microsoft.com/office/word/2018/wordml/cex" xmlns:w16cid="http://schemas.microsoft.com/office/word/2016/wordml/cid" xmlns:w16="http://schemas.microsoft.com/office/word/2018/wordml" xmlns:w16du="http://schemas.microsoft.com/office/word/2023/wordml/word16du" xmlns:w16sdtdh="http://schemas.microsoft.com/office/word/2020/wordml/sdtdatahash" xmlns:w16se="http://schemas.microsoft.com/office/word/2015/wordml/symex" xmlns:wpg="http://schemas.microsoft.com/office/word/2010/wordprocessingGroup" xmlns:wpi="http://schemas.microsoft.com/office/word/2010/wordprocessingInk" xmlns:wne="http://schemas.microsoft.com/office/word/2006/wordml" xmlns:wps="http://schemas.microsoft.com/office/word/2010/wordprocessingShape" mc:Ignorable="w14 w15 w16se w16cid w16 w16cex w16sdtdh w16du wp14">
   <w:abstractNum w:abstractNumId="0" w15:restartNumberingAfterBreak="0">
+    <w:nsid w:val="0E2129FF"/>
+    <w:multiLevelType w:val="hybridMultilevel"/>
+    <w:tmpl w:val="B4744A34"/>
+    <w:lvl w:ilvl="0" w:tplc="04150001">
+      <w:start w:val="1"/>
+      <w:numFmt w:val="bullet"/>
+      <w:lvlText w:val=""/>
+      <w:lvlJc w:val="left"/>
+      <w:pPr>
+        <w:ind w:left="720" w:hanging="360"/>
+      </w:pPr>
+      <w:rPr>
+        <w:rFonts w:ascii="Symbol" w:hAnsi="Symbol" w:hint="default"/>
+      </w:rPr>
+    </w:lvl>
+    <w:lvl w:ilvl="1" w:tplc="04150003" w:tentative="1">
+      <w:start w:val="1"/>
+      <w:numFmt w:val="bullet"/>
+      <w:lvlText w:val="o"/>
+      <w:lvlJc w:val="left"/>
+      <w:pPr>
+        <w:ind w:left="1440" w:hanging="360"/>
+      </w:pPr>
+      <w:rPr>
+        <w:rFonts w:ascii="Courier New" w:hAnsi="Courier New" w:cs="Courier New" w:hint="default"/>
+      </w:rPr>
+    </w:lvl>
+    <w:lvl w:ilvl="2" w:tplc="04150005" w:tentative="1">
+      <w:start w:val="1"/>
+      <w:numFmt w:val="bullet"/>
+      <w:lvlText w:val=""/>
+      <w:lvlJc w:val="left"/>
+      <w:pPr>
+        <w:ind w:left="2160" w:hanging="360"/>
+      </w:pPr>
+      <w:rPr>
+        <w:rFonts w:ascii="Wingdings" w:hAnsi="Wingdings" w:hint="default"/>
+      </w:rPr>
+    </w:lvl>
+    <w:lvl w:ilvl="3" w:tplc="04150001" w:tentative="1">
+      <w:start w:val="1"/>
+      <w:numFmt w:val="bullet"/>
+      <w:lvlText w:val=""/>
+      <w:lvlJc w:val="left"/>
+      <w:pPr>
+        <w:ind w:left="2880" w:hanging="360"/>
+      </w:pPr>
+      <w:rPr>
+        <w:rFonts w:ascii="Symbol" w:hAnsi="Symbol" w:hint="default"/>
+      </w:rPr>
+    </w:lvl>
+    <w:lvl w:ilvl="4" w:tplc="04150003" w:tentative="1">
+      <w:start w:val="1"/>
+      <w:numFmt w:val="bullet"/>
+      <w:lvlText w:val="o"/>
+      <w:lvlJc w:val="left"/>
+      <w:pPr>
+        <w:ind w:left="3600" w:hanging="360"/>
+      </w:pPr>
+      <w:rPr>
+        <w:rFonts w:ascii="Courier New" w:hAnsi="Courier New" w:cs="Courier New" w:hint="default"/>
+      </w:rPr>
+    </w:lvl>
+    <w:lvl w:ilvl="5" w:tplc="04150005" w:tentative="1">
+      <w:start w:val="1"/>
+      <w:numFmt w:val="bullet"/>
+      <w:lvlText w:val=""/>
+      <w:lvlJc w:val="left"/>
+      <w:pPr>
+        <w:ind w:left="4320" w:hanging="360"/>
+      </w:pPr>
+      <w:rPr>
+        <w:rFonts w:ascii="Wingdings" w:hAnsi="Wingdings" w:hint="default"/>
+      </w:rPr>
+    </w:lvl>
+    <w:lvl w:ilvl="6" w:tplc="04150001" w:tentative="1">
+      <w:start w:val="1"/>
+      <w:numFmt w:val="bullet"/>
+      <w:lvlText w:val=""/>
+      <w:lvlJc w:val="left"/>
+      <w:pPr>
+        <w:ind w:left="5040" w:hanging="360"/>
+      </w:pPr>
+      <w:rPr>
+        <w:rFonts w:ascii="Symbol" w:hAnsi="Symbol" w:hint="default"/>
+      </w:rPr>
+    </w:lvl>
+    <w:lvl w:ilvl="7" w:tplc="04150003" w:tentative="1">
+      <w:start w:val="1"/>
+      <w:numFmt w:val="bullet"/>
+      <w:lvlText w:val="o"/>
+      <w:lvlJc w:val="left"/>
+      <w:pPr>
+        <w:ind w:left="5760" w:hanging="360"/>
+      </w:pPr>
+      <w:rPr>
+        <w:rFonts w:ascii="Courier New" w:hAnsi="Courier New" w:cs="Courier New" w:hint="default"/>
+      </w:rPr>
+    </w:lvl>
+    <w:lvl w:ilvl="8" w:tplc="04150005" w:tentative="1">
+      <w:start w:val="1"/>
+      <w:numFmt w:val="bullet"/>
+      <w:lvlText w:val=""/>
+      <w:lvlJc w:val="left"/>
+      <w:pPr>
+        <w:ind w:left="6480" w:hanging="360"/>
+      </w:pPr>
+      <w:rPr>
+        <w:rFonts w:ascii="Wingdings" w:hAnsi="Wingdings" w:hint="default"/>
+      </w:rPr>
+    </w:lvl>
+  </w:abstractNum>
+  <w:abstractNum w:abstractNumId="1" w15:restartNumberingAfterBreak="0">
+    <w:nsid w:val="442D274E"/>
+    <w:multiLevelType w:val="hybridMultilevel"/>
+    <w:tmpl w:val="1B48FA40"/>
+    <w:lvl w:ilvl="0" w:tplc="04150001">
+      <w:start w:val="1"/>
+      <w:numFmt w:val="bullet"/>
+      <w:lvlText w:val=""/>
+      <w:lvlJc w:val="left"/>
+      <w:pPr>
+        <w:ind w:left="720" w:hanging="360"/>
+      </w:pPr>
+      <w:rPr>
+        <w:rFonts w:ascii="Symbol" w:hAnsi="Symbol" w:hint="default"/>
+      </w:rPr>
+    </w:lvl>
+    <w:lvl w:ilvl="1" w:tplc="04150003" w:tentative="1">
+      <w:start w:val="1"/>
+      <w:numFmt w:val="bullet"/>
+      <w:lvlText w:val="o"/>
+      <w:lvlJc w:val="left"/>
+      <w:pPr>
+        <w:ind w:left="1440" w:hanging="360"/>
+      </w:pPr>
+      <w:rPr>
+        <w:rFonts w:ascii="Courier New" w:hAnsi="Courier New" w:cs="Courier New" w:hint="default"/>
+      </w:rPr>
+    </w:lvl>
+    <w:lvl w:ilvl="2" w:tplc="04150005" w:tentative="1">
+      <w:start w:val="1"/>
+      <w:numFmt w:val="bullet"/>
+      <w:lvlText w:val=""/>
+      <w:lvlJc w:val="left"/>
+      <w:pPr>
+        <w:ind w:left="2160" w:hanging="360"/>
+      </w:pPr>
+      <w:rPr>
+        <w:rFonts w:ascii="Wingdings" w:hAnsi="Wingdings" w:hint="default"/>
+      </w:rPr>
+    </w:lvl>
+    <w:lvl w:ilvl="3" w:tplc="04150001" w:tentative="1">
+      <w:start w:val="1"/>
+      <w:numFmt w:val="bullet"/>
+      <w:lvlText w:val=""/>
+      <w:lvlJc w:val="left"/>
+      <w:pPr>
+        <w:ind w:left="2880" w:hanging="360"/>
+      </w:pPr>
+      <w:rPr>
+        <w:rFonts w:ascii="Symbol" w:hAnsi="Symbol" w:hint="default"/>
+      </w:rPr>
+    </w:lvl>
+    <w:lvl w:ilvl="4" w:tplc="04150003" w:tentative="1">
+      <w:start w:val="1"/>
+      <w:numFmt w:val="bullet"/>
+      <w:lvlText w:val="o"/>
+      <w:lvlJc w:val="left"/>
+      <w:pPr>
+        <w:ind w:left="3600" w:hanging="360"/>
+      </w:pPr>
+      <w:rPr>
+        <w:rFonts w:ascii="Courier New" w:hAnsi="Courier New" w:cs="Courier New" w:hint="default"/>
+      </w:rPr>
+    </w:lvl>
+    <w:lvl w:ilvl="5" w:tplc="04150005" w:tentative="1">
+      <w:start w:val="1"/>
+      <w:numFmt w:val="bullet"/>
+      <w:lvlText w:val=""/>
+      <w:lvlJc w:val="left"/>
+      <w:pPr>
+        <w:ind w:left="4320" w:hanging="360"/>
+      </w:pPr>
+      <w:rPr>
+        <w:rFonts w:ascii="Wingdings" w:hAnsi="Wingdings" w:hint="default"/>
+      </w:rPr>
+    </w:lvl>
+    <w:lvl w:ilvl="6" w:tplc="04150001" w:tentative="1">
+      <w:start w:val="1"/>
+      <w:numFmt w:val="bullet"/>
+      <w:lvlText w:val=""/>
+      <w:lvlJc w:val="left"/>
+      <w:pPr>
+        <w:ind w:left="5040" w:hanging="360"/>
+      </w:pPr>
+      <w:rPr>
+        <w:rFonts w:ascii="Symbol" w:hAnsi="Symbol" w:hint="default"/>
+      </w:rPr>
+    </w:lvl>
+    <w:lvl w:ilvl="7" w:tplc="04150003" w:tentative="1">
+      <w:start w:val="1"/>
+      <w:numFmt w:val="bullet"/>
+      <w:lvlText w:val="o"/>
+      <w:lvlJc w:val="left"/>
+      <w:pPr>
+        <w:ind w:left="5760" w:hanging="360"/>
+      </w:pPr>
+      <w:rPr>
+        <w:rFonts w:ascii="Courier New" w:hAnsi="Courier New" w:cs="Courier New" w:hint="default"/>
+      </w:rPr>
+    </w:lvl>
+    <w:lvl w:ilvl="8" w:tplc="04150005" w:tentative="1">
+      <w:start w:val="1"/>
+      <w:numFmt w:val="bullet"/>
+      <w:lvlText w:val=""/>
+      <w:lvlJc w:val="left"/>
+      <w:pPr>
+        <w:ind w:left="6480" w:hanging="360"/>
+      </w:pPr>
+      <w:rPr>
+        <w:rFonts w:ascii="Wingdings" w:hAnsi="Wingdings" w:hint="default"/>
+      </w:rPr>
+    </w:lvl>
+  </w:abstractNum>
+  <w:abstractNum w:abstractNumId="2" w15:restartNumberingAfterBreak="0">
     <w:nsid w:val="50A16ABC"/>
     <w:multiLevelType w:val="multilevel"/>
     <w:tmpl w:val="04150025"/>
@@ -1857,7 +2567,7 @@
       </w:pPr>
     </w:lvl>
   </w:abstractNum>
-  <w:abstractNum w:abstractNumId="1" w15:restartNumberingAfterBreak="0">
+  <w:abstractNum w:abstractNumId="3" w15:restartNumberingAfterBreak="0">
     <w:nsid w:val="7CEA67E7"/>
     <w:multiLevelType w:val="hybridMultilevel"/>
     <w:tmpl w:val="9CCE3132"/>
@@ -1971,9 +2681,15 @@
     </w:lvl>
   </w:abstractNum>
   <w:num w:numId="1" w16cid:durableId="694041779">
+    <w:abstractNumId w:val="2"/>
+  </w:num>
+  <w:num w:numId="2" w16cid:durableId="305864101">
+    <w:abstractNumId w:val="3"/>
+  </w:num>
+  <w:num w:numId="3" w16cid:durableId="1637294812">
     <w:abstractNumId w:val="0"/>
   </w:num>
-  <w:num w:numId="2" w16cid:durableId="305864101">
+  <w:num w:numId="4" w16cid:durableId="1032847587">
     <w:abstractNumId w:val="1"/>
   </w:num>
 </w:numbering>

</xml_diff>